<commit_message>
feat: add q and a
</commit_message>
<xml_diff>
--- a/docs/files/guide-integration.docx
+++ b/docs/files/guide-integration.docx
@@ -7,13 +7,8 @@
         <w:pStyle w:val="Titre1"/>
       </w:pPr>
       <w:r>
-        <w:t xml:space="preserve">Guide d’intégration au système </w:t>
-      </w:r>
-      <w:proofErr w:type="spellStart"/>
-      <w:r>
-        <w:t>GoGéo</w:t>
-      </w:r>
-      <w:proofErr w:type="spellEnd"/>
+        <w:t>Guide d’intégration au système GoGéo</w:t>
+      </w:r>
     </w:p>
     <w:p>
       <w:pPr>
@@ -95,10 +90,116 @@
           <w:i w:val="0"/>
           <w:iCs w:val="0"/>
         </w:rPr>
-        <w:t xml:space="preserve">à </w:t>
-      </w:r>
-      <w:proofErr w:type="spellStart"/>
-      <w:r>
+        <w:t>à GoGéo</w:t>
+      </w:r>
+    </w:p>
+    <w:p>
+      <w:r>
+        <w:t xml:space="preserve">Si votre </w:t>
+      </w:r>
+      <w:r>
+        <w:t>intégrateur</w:t>
+      </w:r>
+      <w:r>
+        <w:t xml:space="preserve"> </w:t>
+      </w:r>
+      <w:r>
+        <w:t>n’</w:t>
+      </w:r>
+      <w:r>
+        <w:t xml:space="preserve">est </w:t>
+      </w:r>
+      <w:r>
+        <w:t xml:space="preserve">pas </w:t>
+      </w:r>
+      <w:r>
+        <w:t xml:space="preserve">déjà </w:t>
+      </w:r>
+      <w:r>
+        <w:t>connecté</w:t>
+      </w:r>
+      <w:r>
+        <w:t xml:space="preserve"> à </w:t>
+      </w:r>
+      <w:r>
+        <w:t>GoGéo</w:t>
+      </w:r>
+      <w:r>
+        <w:t xml:space="preserve">, transmettre </w:t>
+      </w:r>
+      <w:r>
+        <w:t>c</w:t>
+      </w:r>
+      <w:r>
+        <w:t>e guide d</w:t>
+      </w:r>
+      <w:r>
+        <w:t>’intégration</w:t>
+      </w:r>
+      <w:r>
+        <w:t xml:space="preserve"> </w:t>
+      </w:r>
+      <w:r>
+        <w:t xml:space="preserve">à votre </w:t>
+      </w:r>
+      <w:r>
+        <w:t>intégrateur</w:t>
+      </w:r>
+      <w:r>
+        <w:t xml:space="preserve"> et e</w:t>
+      </w:r>
+      <w:r>
+        <w:t xml:space="preserve">ffectuer </w:t>
+      </w:r>
+      <w:r>
+        <w:t>un</w:t>
+      </w:r>
+      <w:r>
+        <w:t xml:space="preserve"> suivi</w:t>
+      </w:r>
+      <w:r>
+        <w:t xml:space="preserve"> avec </w:t>
+      </w:r>
+      <w:r>
+        <w:t>c</w:t>
+      </w:r>
+      <w:r>
+        <w:t>e</w:t>
+      </w:r>
+      <w:r>
+        <w:t>t intégrateur</w:t>
+      </w:r>
+      <w:r>
+        <w:t xml:space="preserve"> tant qu</w:t>
+      </w:r>
+      <w:r>
+        <w:t xml:space="preserve">’il </w:t>
+      </w:r>
+      <w:r>
+        <w:t>ne vous a pas confirmé qu</w:t>
+      </w:r>
+      <w:r>
+        <w:t>’il</w:t>
+      </w:r>
+      <w:r>
+        <w:t xml:space="preserve"> est </w:t>
+      </w:r>
+      <w:r>
+        <w:t>connecté</w:t>
+      </w:r>
+      <w:r>
+        <w:t xml:space="preserve"> à </w:t>
+      </w:r>
+      <w:r>
+        <w:t>GoGéo</w:t>
+      </w:r>
+      <w:r>
+        <w:t xml:space="preserve">. </w:t>
+      </w:r>
+    </w:p>
+    <w:p>
+      <w:pPr>
+        <w:pStyle w:val="Titresection"/>
         <w:rPr>
           <w:rStyle w:val="Accentuationintense"/>
           <w:b/>
@@ -106,121 +207,8 @@
           <w:i w:val="0"/>
           <w:iCs w:val="0"/>
         </w:rPr>
-        <w:t>GoGéo</w:t>
-      </w:r>
-      <w:proofErr w:type="spellEnd"/>
-    </w:p>
-    <w:p>
-      <w:r>
-        <w:t xml:space="preserve">Si votre </w:t>
-      </w:r>
-      <w:r>
-        <w:t>intégrateur</w:t>
-      </w:r>
-      <w:r>
-        <w:t xml:space="preserve"> </w:t>
-      </w:r>
-      <w:r>
-        <w:t>n’</w:t>
-      </w:r>
-      <w:r>
-        <w:t xml:space="preserve">est </w:t>
-      </w:r>
-      <w:r>
-        <w:t xml:space="preserve">pas </w:t>
-      </w:r>
-      <w:r>
-        <w:t xml:space="preserve">déjà </w:t>
-      </w:r>
-      <w:r>
-        <w:t>connecté</w:t>
-      </w:r>
-      <w:r>
-        <w:t xml:space="preserve"> à </w:t>
-      </w:r>
-      <w:proofErr w:type="spellStart"/>
-      <w:r>
-        <w:t>GoGéo</w:t>
-      </w:r>
-      <w:proofErr w:type="spellEnd"/>
-      <w:r>
-        <w:t xml:space="preserve">, transmettre </w:t>
-      </w:r>
-      <w:r>
-        <w:t>c</w:t>
-      </w:r>
-      <w:r>
-        <w:t>e guide d</w:t>
-      </w:r>
-      <w:r>
-        <w:t>’intégration</w:t>
-      </w:r>
-      <w:r>
-        <w:t xml:space="preserve"> </w:t>
-      </w:r>
-      <w:r>
-        <w:t xml:space="preserve">à votre </w:t>
-      </w:r>
-      <w:r>
-        <w:t>intégrateur</w:t>
-      </w:r>
-      <w:r>
-        <w:t xml:space="preserve"> et e</w:t>
-      </w:r>
-      <w:r>
-        <w:t xml:space="preserve">ffectuer </w:t>
-      </w:r>
-      <w:r>
-        <w:t>un</w:t>
-      </w:r>
-      <w:r>
-        <w:t xml:space="preserve"> suivi</w:t>
-      </w:r>
-      <w:r>
-        <w:t xml:space="preserve"> avec </w:t>
-      </w:r>
-      <w:r>
-        <w:t>c</w:t>
-      </w:r>
-      <w:r>
-        <w:t>e</w:t>
-      </w:r>
-      <w:r>
-        <w:t>t intégrateur</w:t>
-      </w:r>
-      <w:r>
-        <w:t xml:space="preserve"> tant qu</w:t>
-      </w:r>
-      <w:r>
-        <w:t xml:space="preserve">’il </w:t>
-      </w:r>
-      <w:r>
-        <w:t>ne vous a pas confirmé qu</w:t>
-      </w:r>
-      <w:r>
-        <w:t>’il</w:t>
-      </w:r>
-      <w:r>
-        <w:t xml:space="preserve"> est </w:t>
-      </w:r>
-      <w:r>
-        <w:t>connecté</w:t>
-      </w:r>
-      <w:r>
-        <w:t xml:space="preserve"> à </w:t>
-      </w:r>
-      <w:proofErr w:type="spellStart"/>
-      <w:r>
-        <w:t>GoGéo</w:t>
-      </w:r>
-      <w:proofErr w:type="spellEnd"/>
-      <w:r>
-        <w:t xml:space="preserve">. </w:t>
-      </w:r>
-    </w:p>
-    <w:p>
-      <w:pPr>
-        <w:pStyle w:val="Titresection"/>
+      </w:pPr>
+      <w:r>
         <w:rPr>
           <w:rStyle w:val="Accentuationintense"/>
           <w:b/>
@@ -228,7 +216,8 @@
           <w:i w:val="0"/>
           <w:iCs w:val="0"/>
         </w:rPr>
-      </w:pPr>
+        <w:t>Configuration in</w:t>
+      </w:r>
       <w:r>
         <w:rPr>
           <w:rStyle w:val="Accentuationintense"/>
@@ -237,7 +226,7 @@
           <w:i w:val="0"/>
           <w:iCs w:val="0"/>
         </w:rPr>
-        <w:t>Configuration in</w:t>
+        <w:t>i</w:t>
       </w:r>
       <w:r>
         <w:rPr>
@@ -247,7 +236,7 @@
           <w:i w:val="0"/>
           <w:iCs w:val="0"/>
         </w:rPr>
-        <w:t>i</w:t>
+        <w:t>tiale</w:t>
       </w:r>
       <w:r>
         <w:rPr>
@@ -257,7 +246,7 @@
           <w:i w:val="0"/>
           <w:iCs w:val="0"/>
         </w:rPr>
-        <w:t>tiale</w:t>
+        <w:t xml:space="preserve"> avec </w:t>
       </w:r>
       <w:r>
         <w:rPr>
@@ -267,7 +256,7 @@
           <w:i w:val="0"/>
           <w:iCs w:val="0"/>
         </w:rPr>
-        <w:t xml:space="preserve"> avec </w:t>
+        <w:t>votre</w:t>
       </w:r>
       <w:r>
         <w:rPr>
@@ -277,7 +266,7 @@
           <w:i w:val="0"/>
           <w:iCs w:val="0"/>
         </w:rPr>
-        <w:t>votre</w:t>
+        <w:t xml:space="preserve"> </w:t>
       </w:r>
       <w:r>
         <w:rPr>
@@ -287,16 +276,6 @@
           <w:i w:val="0"/>
           <w:iCs w:val="0"/>
         </w:rPr>
-        <w:t xml:space="preserve"> </w:t>
-      </w:r>
-      <w:r>
-        <w:rPr>
-          <w:rStyle w:val="Accentuationintense"/>
-          <w:b/>
-          <w:bCs w:val="0"/>
-          <w:i w:val="0"/>
-          <w:iCs w:val="0"/>
-        </w:rPr>
         <w:t>intégrateur</w:t>
       </w:r>
     </w:p>
@@ -305,15 +284,7 @@
         <w:t>Pour permettre à votre intégrateur de se connect</w:t>
       </w:r>
       <w:r>
-        <w:t xml:space="preserve">er à </w:t>
-      </w:r>
-      <w:proofErr w:type="spellStart"/>
-      <w:r>
-        <w:t>GoGéo</w:t>
-      </w:r>
-      <w:proofErr w:type="spellEnd"/>
-      <w:r>
-        <w:t>, vous devez lui communiquer les informations suivantes :</w:t>
+        <w:t>er à GoGéo, vous devez lui communiquer les informations suivantes :</w:t>
       </w:r>
     </w:p>
     <w:p>
@@ -503,23 +474,7 @@
           <w:rStyle w:val="TitresectionCar"/>
           <w:b/>
         </w:rPr>
-        <w:t xml:space="preserve">S’assurer que l’intégration au système </w:t>
-      </w:r>
-      <w:proofErr w:type="spellStart"/>
-      <w:r>
-        <w:rPr>
-          <w:rStyle w:val="TitresectionCar"/>
-          <w:b/>
-        </w:rPr>
-        <w:t>GoGéo</w:t>
-      </w:r>
-      <w:proofErr w:type="spellEnd"/>
-      <w:r>
-        <w:rPr>
-          <w:rStyle w:val="TitresectionCar"/>
-          <w:b/>
-        </w:rPr>
-        <w:t xml:space="preserve"> soit conforme au contrat</w:t>
+        <w:t>S’assurer que l’intégration au système GoGéo soit conforme au contrat</w:t>
       </w:r>
     </w:p>
     <w:p>
@@ -615,15 +570,7 @@
         <w:t>à</w:t>
       </w:r>
       <w:r>
-        <w:t xml:space="preserve"> </w:t>
-      </w:r>
-      <w:proofErr w:type="spellStart"/>
-      <w:r>
-        <w:t>GoGéo</w:t>
-      </w:r>
-      <w:proofErr w:type="spellEnd"/>
-      <w:r>
-        <w:t xml:space="preserve"> </w:t>
+        <w:t xml:space="preserve"> GoGéo </w:t>
       </w:r>
       <w:r>
         <w:t>est</w:t>
@@ -794,33 +741,12 @@
         <w:pStyle w:val="Titresection"/>
       </w:pPr>
       <w:r>
-        <w:t xml:space="preserve">Se connecter à </w:t>
-      </w:r>
-      <w:proofErr w:type="spellStart"/>
-      <w:r>
-        <w:t>GoGéo</w:t>
-      </w:r>
-      <w:proofErr w:type="spellEnd"/>
-    </w:p>
-    <w:p>
-      <w:r>
-        <w:t xml:space="preserve">Les données de position GPS doivent être transmises au système </w:t>
-      </w:r>
-      <w:proofErr w:type="spellStart"/>
-      <w:r>
-        <w:t>GoGéo</w:t>
-      </w:r>
-      <w:proofErr w:type="spellEnd"/>
-      <w:r>
-        <w:t xml:space="preserve"> via son API (Application </w:t>
-      </w:r>
-      <w:proofErr w:type="spellStart"/>
-      <w:r>
-        <w:t>Programming</w:t>
-      </w:r>
-      <w:proofErr w:type="spellEnd"/>
-      <w:r>
-        <w:t xml:space="preserve"> Interface). Voir les détails techniques dans la </w:t>
+        <w:t>Se connecter à GoGéo</w:t>
+      </w:r>
+    </w:p>
+    <w:p>
+      <w:r>
+        <w:t xml:space="preserve">Les données de position GPS doivent être transmises au système GoGéo via son API (Application Programming Interface). Voir les détails techniques dans la </w:t>
       </w:r>
       <w:hyperlink r:id="rId17" w:history="1">
         <w:r>
@@ -855,15 +781,7 @@
         <w:t>es</w:t>
       </w:r>
       <w:r>
-        <w:t xml:space="preserve"> à </w:t>
-      </w:r>
-      <w:proofErr w:type="spellStart"/>
-      <w:r>
-        <w:t>GoGéo</w:t>
-      </w:r>
-      <w:proofErr w:type="spellEnd"/>
-      <w:r>
-        <w:t xml:space="preserve"> à chaque 5 secondes.</w:t>
+        <w:t xml:space="preserve"> à GoGéo à chaque 5 secondes.</w:t>
       </w:r>
     </w:p>
     <w:p>
@@ -875,15 +793,7 @@
         </w:numPr>
       </w:pPr>
       <w:r>
-        <w:t xml:space="preserve">Tous les véhicules actifs doivent être transmis dans une même requête à </w:t>
-      </w:r>
-      <w:proofErr w:type="spellStart"/>
-      <w:r>
-        <w:t>GoGéo</w:t>
-      </w:r>
-      <w:proofErr w:type="spellEnd"/>
-      <w:r>
-        <w:t>.</w:t>
+        <w:t>Tous les véhicules actifs doivent être transmis dans une même requête à GoGéo.</w:t>
       </w:r>
     </w:p>
     <w:p>
@@ -987,15 +897,7 @@
         <w:t>d</w:t>
       </w:r>
       <w:r>
-        <w:t xml:space="preserve">e </w:t>
-      </w:r>
-      <w:proofErr w:type="spellStart"/>
-      <w:r>
-        <w:t>GoGéo</w:t>
-      </w:r>
-      <w:proofErr w:type="spellEnd"/>
-      <w:r>
-        <w:t> :</w:t>
+        <w:t>e GoGéo :</w:t>
       </w:r>
     </w:p>
     <w:p>
@@ -1042,15 +944,7 @@
         <w:t xml:space="preserve">L’environnement de tests doit être utilisé </w:t>
       </w:r>
       <w:r>
-        <w:t xml:space="preserve">initialement pour mettre en place l’intégration à </w:t>
-      </w:r>
-      <w:proofErr w:type="spellStart"/>
-      <w:r>
-        <w:t>GoGéo</w:t>
-      </w:r>
-      <w:proofErr w:type="spellEnd"/>
-      <w:r>
-        <w:t>. L’intégrateur est responsable de tester rigoureusement son intégration sur l’environnement de tests et de déterminer le moment où il est prêt à transmettre sur l’environnement de production.</w:t>
+        <w:t>initialement pour mettre en place l’intégration à GoGéo. L’intégrateur est responsable de tester rigoureusement son intégration sur l’environnement de tests et de déterminer le moment où il est prêt à transmettre sur l’environnement de production.</w:t>
       </w:r>
     </w:p>
     <w:p>
@@ -1172,20 +1066,7 @@
         <w:t xml:space="preserve">spécifier le NEQ </w:t>
       </w:r>
       <w:r>
-        <w:t>de l’entreprise (voir attribut</w:t>
-      </w:r>
-      <w:proofErr w:type="gramStart"/>
-      <w:r>
-        <w:t xml:space="preserve"> «</w:t>
-      </w:r>
-      <w:proofErr w:type="spellStart"/>
-      <w:r>
-        <w:t>operatorIntegrationId</w:t>
-      </w:r>
-      <w:proofErr w:type="spellEnd"/>
-      <w:proofErr w:type="gramEnd"/>
-      <w:r>
-        <w:t>»)</w:t>
+        <w:t>de l’entreprise (voir attribut «operatorIntegrationId»)</w:t>
       </w:r>
       <w:r>
         <w:t xml:space="preserve"> lors des </w:t>
@@ -1221,15 +1102,7 @@
         <w:t>es véhicules de cette entreprise dans</w:t>
       </w:r>
       <w:r>
-        <w:t xml:space="preserve"> </w:t>
-      </w:r>
-      <w:proofErr w:type="spellStart"/>
-      <w:r>
-        <w:t>GoGéo</w:t>
-      </w:r>
-      <w:proofErr w:type="spellEnd"/>
-      <w:r>
-        <w:t>.</w:t>
+        <w:t xml:space="preserve"> GoGéo.</w:t>
       </w:r>
     </w:p>
     <w:p>
@@ -1317,15 +1190,7 @@
         <w:t xml:space="preserve">doivent être spécifiés </w:t>
       </w:r>
       <w:r>
-        <w:t xml:space="preserve">lors des transmissions à l’API de </w:t>
-      </w:r>
-      <w:proofErr w:type="spellStart"/>
-      <w:r>
-        <w:t>GoGéo</w:t>
-      </w:r>
-      <w:proofErr w:type="spellEnd"/>
-      <w:r>
-        <w:t>, afin d’identifier chaque véhicule.</w:t>
+        <w:t>lors des transmissions à l’API de GoGéo, afin d’identifier chaque véhicule.</w:t>
       </w:r>
       <w:r>
         <w:t xml:space="preserve"> </w:t>
@@ -1443,28 +1308,230 @@
         <w:t>sont critiques et doivent être corrigées rapidement</w:t>
       </w:r>
       <w:r>
-        <w:t xml:space="preserve">, car elles peuvent engendrer une perte de données dans </w:t>
-      </w:r>
-      <w:proofErr w:type="spellStart"/>
-      <w:r>
-        <w:t>GoGéo</w:t>
-      </w:r>
-      <w:proofErr w:type="spellEnd"/>
+        <w:t xml:space="preserve">, car elles peuvent engendrer une perte de données dans GoGéo. </w:t>
+      </w:r>
+      <w:r>
+        <w:t>Pour démontrer qu'un problème de fréquence ou de latence est corrigé, le véhicule doit avoir transmis pendant au moins 30 minutes durant la journée et il est nécessaire de télécharger le rapport de conformité le lendemain. L'ensemble du rapport de conformité est à jour dès qu'on le télécharge à l'exception des métriques de fréquence et latence qui sont calculées la nuit.</w:t>
+      </w:r>
+      <w:r>
+        <w:t xml:space="preserve"> </w:t>
+      </w:r>
+    </w:p>
+    <w:p>
+      <w:pPr>
+        <w:pStyle w:val="Titre2"/>
+      </w:pPr>
+      <w:r>
+        <w:lastRenderedPageBreak/>
+        <w:t>Questions fréquentes</w:t>
+      </w:r>
+    </w:p>
+    <w:p>
+      <w:pPr>
+        <w:rPr>
+          <w:b/>
+          <w:bCs/>
+        </w:rPr>
+      </w:pPr>
+      <w:r>
+        <w:br/>
+      </w:r>
+      <w:r>
+        <w:rPr>
+          <w:b/>
+          <w:bCs/>
+        </w:rPr>
+        <w:t>Est-ce que je dois utiliser l’heure de Montréal ou l’heure UTC pour les transmissions à Gogéo?</w:t>
+      </w:r>
+      <w:r>
+        <w:rPr>
+          <w:b/>
+          <w:bCs/>
+        </w:rPr>
+        <w:br/>
+      </w:r>
+      <w:r>
+        <w:t>Tel qu’indiqu</w:t>
+      </w:r>
+      <w:r>
+        <w:t>é</w:t>
+      </w:r>
+      <w:r>
+        <w:t xml:space="preserve"> dans la </w:t>
+      </w:r>
+      <w:hyperlink r:id="rId20" w:history="1">
+        <w:r>
+          <w:rPr>
+            <w:rStyle w:val="Lienhypertexte"/>
+          </w:rPr>
+          <w:t>spécification de l’API</w:t>
+        </w:r>
+      </w:hyperlink>
+      <w:r>
+        <w:t>, il faut utiliser le format</w:t>
+      </w:r>
+      <w:r>
+        <w:t xml:space="preserve"> UTC(Z).</w:t>
+      </w:r>
+      <w:r>
+        <w:t xml:space="preserve"> Par exemple, </w:t>
+      </w:r>
+      <w:r>
+        <w:t>2017-09-26T17:20:30.000Z</w:t>
+      </w:r>
       <w:r>
         <w:t>.</w:t>
       </w:r>
+    </w:p>
+    <w:p>
+      <w:pPr>
+        <w:rPr>
+          <w:b/>
+          <w:bCs/>
+        </w:rPr>
+      </w:pPr>
+      <w:r>
+        <w:rPr>
+          <w:b/>
+          <w:bCs/>
+        </w:rPr>
+        <w:t xml:space="preserve">Est-ce que je dois utiliser </w:t>
+      </w:r>
+      <w:r>
+        <w:rPr>
+          <w:b/>
+          <w:bCs/>
+        </w:rPr>
+        <w:t>l</w:t>
+      </w:r>
+      <w:r>
+        <w:rPr>
+          <w:b/>
+          <w:bCs/>
+        </w:rPr>
+        <w:t>’heure</w:t>
+      </w:r>
+      <w:r>
+        <w:rPr>
+          <w:b/>
+          <w:bCs/>
+        </w:rPr>
+        <w:t xml:space="preserve"> où le</w:t>
+      </w:r>
+      <w:r>
+        <w:rPr>
+          <w:b/>
+          <w:bCs/>
+        </w:rPr>
+        <w:t>s informations d’un véhicule ont été mesurées ou l</w:t>
+      </w:r>
+      <w:r>
+        <w:rPr>
+          <w:b/>
+          <w:bCs/>
+        </w:rPr>
+        <w:t>’heure</w:t>
+      </w:r>
+      <w:r>
+        <w:rPr>
+          <w:b/>
+          <w:bCs/>
+        </w:rPr>
+        <w:t xml:space="preserve"> où ces informations ont été transmises à Gogéo?</w:t>
+      </w:r>
+    </w:p>
+    <w:p>
+      <w:r>
+        <w:t>Tel qu</w:t>
+      </w:r>
+      <w:r>
+        <w:t>’indiqu</w:t>
+      </w:r>
+      <w:r>
+        <w:t>é</w:t>
+      </w:r>
+      <w:r>
+        <w:t xml:space="preserve"> dans la </w:t>
+      </w:r>
+      <w:hyperlink r:id="rId21" w:history="1">
+        <w:r>
+          <w:rPr>
+            <w:rStyle w:val="Lienhypertexte"/>
+          </w:rPr>
+          <w:t>spécificati</w:t>
+        </w:r>
+        <w:r>
+          <w:rPr>
+            <w:rStyle w:val="Lienhypertexte"/>
+          </w:rPr>
+          <w:t>o</w:t>
+        </w:r>
+        <w:r>
+          <w:rPr>
+            <w:rStyle w:val="Lienhypertexte"/>
+          </w:rPr>
+          <w:t>n de l’API</w:t>
+        </w:r>
+      </w:hyperlink>
+      <w:r>
+        <w:t>,</w:t>
+      </w:r>
+      <w:r>
+        <w:t xml:space="preserve"> il faut utiliser l’heure où les informations du véhicule ont été mesurées. </w:t>
+      </w:r>
+      <w:r>
+        <w:t xml:space="preserve">Par exemple, si la position GPS a été mesurée à 13:00:17 et que la position a été envoyée à la ville de Montréal à 13:00:20, </w:t>
+      </w:r>
+      <w:r>
+        <w:t xml:space="preserve">l’attribut </w:t>
+      </w:r>
+      <w:r>
+        <w:t>gpsTime doit être 13:00:17.</w:t>
+      </w:r>
+    </w:p>
+    <w:p>
+      <w:r>
+        <w:rPr>
+          <w:b/>
+          <w:bCs/>
+        </w:rPr>
+        <w:t>Que faire si les informations d’un véhicule ne sont pas disponibles à chaque 5 secondes?</w:t>
+      </w:r>
+      <w:r>
+        <w:br/>
+        <w:t xml:space="preserve">Vous devez mettre </w:t>
+      </w:r>
+      <w:r>
+        <w:t xml:space="preserve">en place un changement qui permettra de transmettre </w:t>
+      </w:r>
+      <w:r>
+        <w:t>d</w:t>
+      </w:r>
+      <w:r>
+        <w:t xml:space="preserve">es données à jour à Gogéo à chaque 5 secondes. </w:t>
+      </w:r>
+    </w:p>
+    <w:p>
+      <w:r>
+        <w:t xml:space="preserve">Par exemple, si les informations d’un véhicule sont disponibles uniquement à chaque </w:t>
+      </w:r>
+      <w:r>
+        <w:t>60 secondes</w:t>
+      </w:r>
+      <w:r>
+        <w:t>. Il est inutile de renvoyer la même information 12 fois pour simuler une fréquence aux 5 secondes.</w:t>
+      </w:r>
+      <w:r>
+        <w:t xml:space="preserve"> La fréquence serait quand même de 60 secondes puisque le calcul de fréquence ignore les duplicatas.</w:t>
+      </w:r>
+    </w:p>
+    <w:p>
       <w:r>
         <w:t xml:space="preserve"> </w:t>
       </w:r>
-      <w:r>
-        <w:t>Pour démontrer qu'un problème de fréquence ou de latence est corrigé, le véhicule doit avoir transmis pendant au moins 30 minutes durant la journée et il est nécessaire de télécharger le rapport de conformité le lendemain. L'ensemble du rapport de conformité est à jour dès qu'on le télécharge à l'exception des métriques de fréquence et latence qui sont calculées la nuit.</w:t>
-      </w:r>
-      <w:r>
-        <w:t xml:space="preserve"> </w:t>
-      </w:r>
     </w:p>
     <w:sectPr>
-      <w:footerReference w:type="default" r:id="rId20"/>
+      <w:footerReference w:type="default" r:id="rId22"/>
       <w:pgSz w:w="12240" w:h="15840"/>
       <w:pgMar w:top="720" w:right="720" w:bottom="720" w:left="720" w:header="708" w:footer="708" w:gutter="0"/>
       <w:cols w:space="708"/>
@@ -2312,6 +2379,232 @@
     </w:lvl>
   </w:abstractNum>
   <w:abstractNum w:abstractNumId="3" w15:restartNumberingAfterBreak="0">
+    <w:nsid w:val="1D79626F"/>
+    <w:multiLevelType w:val="hybridMultilevel"/>
+    <w:tmpl w:val="EC3AFC4E"/>
+    <w:lvl w:ilvl="0" w:tplc="0C0C0001">
+      <w:start w:val="1"/>
+      <w:numFmt w:val="bullet"/>
+      <w:lvlText w:val=""/>
+      <w:lvlJc w:val="left"/>
+      <w:pPr>
+        <w:ind w:left="720" w:hanging="360"/>
+      </w:pPr>
+      <w:rPr>
+        <w:rFonts w:ascii="Symbol" w:hAnsi="Symbol" w:hint="default"/>
+      </w:rPr>
+    </w:lvl>
+    <w:lvl w:ilvl="1" w:tplc="0C0C0003" w:tentative="1">
+      <w:start w:val="1"/>
+      <w:numFmt w:val="bullet"/>
+      <w:lvlText w:val="o"/>
+      <w:lvlJc w:val="left"/>
+      <w:pPr>
+        <w:ind w:left="1440" w:hanging="360"/>
+      </w:pPr>
+      <w:rPr>
+        <w:rFonts w:ascii="Courier New" w:hAnsi="Courier New" w:cs="Courier New" w:hint="default"/>
+      </w:rPr>
+    </w:lvl>
+    <w:lvl w:ilvl="2" w:tplc="0C0C0005" w:tentative="1">
+      <w:start w:val="1"/>
+      <w:numFmt w:val="bullet"/>
+      <w:lvlText w:val=""/>
+      <w:lvlJc w:val="left"/>
+      <w:pPr>
+        <w:ind w:left="2160" w:hanging="360"/>
+      </w:pPr>
+      <w:rPr>
+        <w:rFonts w:ascii="Wingdings" w:hAnsi="Wingdings" w:hint="default"/>
+      </w:rPr>
+    </w:lvl>
+    <w:lvl w:ilvl="3" w:tplc="0C0C0001" w:tentative="1">
+      <w:start w:val="1"/>
+      <w:numFmt w:val="bullet"/>
+      <w:lvlText w:val=""/>
+      <w:lvlJc w:val="left"/>
+      <w:pPr>
+        <w:ind w:left="2880" w:hanging="360"/>
+      </w:pPr>
+      <w:rPr>
+        <w:rFonts w:ascii="Symbol" w:hAnsi="Symbol" w:hint="default"/>
+      </w:rPr>
+    </w:lvl>
+    <w:lvl w:ilvl="4" w:tplc="0C0C0003" w:tentative="1">
+      <w:start w:val="1"/>
+      <w:numFmt w:val="bullet"/>
+      <w:lvlText w:val="o"/>
+      <w:lvlJc w:val="left"/>
+      <w:pPr>
+        <w:ind w:left="3600" w:hanging="360"/>
+      </w:pPr>
+      <w:rPr>
+        <w:rFonts w:ascii="Courier New" w:hAnsi="Courier New" w:cs="Courier New" w:hint="default"/>
+      </w:rPr>
+    </w:lvl>
+    <w:lvl w:ilvl="5" w:tplc="0C0C0005" w:tentative="1">
+      <w:start w:val="1"/>
+      <w:numFmt w:val="bullet"/>
+      <w:lvlText w:val=""/>
+      <w:lvlJc w:val="left"/>
+      <w:pPr>
+        <w:ind w:left="4320" w:hanging="360"/>
+      </w:pPr>
+      <w:rPr>
+        <w:rFonts w:ascii="Wingdings" w:hAnsi="Wingdings" w:hint="default"/>
+      </w:rPr>
+    </w:lvl>
+    <w:lvl w:ilvl="6" w:tplc="0C0C0001" w:tentative="1">
+      <w:start w:val="1"/>
+      <w:numFmt w:val="bullet"/>
+      <w:lvlText w:val=""/>
+      <w:lvlJc w:val="left"/>
+      <w:pPr>
+        <w:ind w:left="5040" w:hanging="360"/>
+      </w:pPr>
+      <w:rPr>
+        <w:rFonts w:ascii="Symbol" w:hAnsi="Symbol" w:hint="default"/>
+      </w:rPr>
+    </w:lvl>
+    <w:lvl w:ilvl="7" w:tplc="0C0C0003" w:tentative="1">
+      <w:start w:val="1"/>
+      <w:numFmt w:val="bullet"/>
+      <w:lvlText w:val="o"/>
+      <w:lvlJc w:val="left"/>
+      <w:pPr>
+        <w:ind w:left="5760" w:hanging="360"/>
+      </w:pPr>
+      <w:rPr>
+        <w:rFonts w:ascii="Courier New" w:hAnsi="Courier New" w:cs="Courier New" w:hint="default"/>
+      </w:rPr>
+    </w:lvl>
+    <w:lvl w:ilvl="8" w:tplc="0C0C0005" w:tentative="1">
+      <w:start w:val="1"/>
+      <w:numFmt w:val="bullet"/>
+      <w:lvlText w:val=""/>
+      <w:lvlJc w:val="left"/>
+      <w:pPr>
+        <w:ind w:left="6480" w:hanging="360"/>
+      </w:pPr>
+      <w:rPr>
+        <w:rFonts w:ascii="Wingdings" w:hAnsi="Wingdings" w:hint="default"/>
+      </w:rPr>
+    </w:lvl>
+  </w:abstractNum>
+  <w:abstractNum w:abstractNumId="4" w15:restartNumberingAfterBreak="0">
+    <w:nsid w:val="38FD0DE3"/>
+    <w:multiLevelType w:val="hybridMultilevel"/>
+    <w:tmpl w:val="30DE2046"/>
+    <w:lvl w:ilvl="0" w:tplc="0C0C000F">
+      <w:start w:val="1"/>
+      <w:numFmt w:val="decimal"/>
+      <w:lvlText w:val="%1."/>
+      <w:lvlJc w:val="left"/>
+      <w:pPr>
+        <w:ind w:left="720" w:hanging="360"/>
+      </w:pPr>
+      <w:rPr>
+        <w:rFonts w:hint="default"/>
+      </w:rPr>
+    </w:lvl>
+    <w:lvl w:ilvl="1" w:tplc="FFFFFFFF" w:tentative="1">
+      <w:start w:val="1"/>
+      <w:numFmt w:val="bullet"/>
+      <w:lvlText w:val="o"/>
+      <w:lvlJc w:val="left"/>
+      <w:pPr>
+        <w:ind w:left="1440" w:hanging="360"/>
+      </w:pPr>
+      <w:rPr>
+        <w:rFonts w:ascii="Courier New" w:hAnsi="Courier New" w:cs="Courier New" w:hint="default"/>
+      </w:rPr>
+    </w:lvl>
+    <w:lvl w:ilvl="2" w:tplc="FFFFFFFF" w:tentative="1">
+      <w:start w:val="1"/>
+      <w:numFmt w:val="bullet"/>
+      <w:lvlText w:val=""/>
+      <w:lvlJc w:val="left"/>
+      <w:pPr>
+        <w:ind w:left="2160" w:hanging="360"/>
+      </w:pPr>
+      <w:rPr>
+        <w:rFonts w:ascii="Wingdings" w:hAnsi="Wingdings" w:hint="default"/>
+      </w:rPr>
+    </w:lvl>
+    <w:lvl w:ilvl="3" w:tplc="FFFFFFFF" w:tentative="1">
+      <w:start w:val="1"/>
+      <w:numFmt w:val="bullet"/>
+      <w:lvlText w:val=""/>
+      <w:lvlJc w:val="left"/>
+      <w:pPr>
+        <w:ind w:left="2880" w:hanging="360"/>
+      </w:pPr>
+      <w:rPr>
+        <w:rFonts w:ascii="Symbol" w:hAnsi="Symbol" w:hint="default"/>
+      </w:rPr>
+    </w:lvl>
+    <w:lvl w:ilvl="4" w:tplc="FFFFFFFF" w:tentative="1">
+      <w:start w:val="1"/>
+      <w:numFmt w:val="bullet"/>
+      <w:lvlText w:val="o"/>
+      <w:lvlJc w:val="left"/>
+      <w:pPr>
+        <w:ind w:left="3600" w:hanging="360"/>
+      </w:pPr>
+      <w:rPr>
+        <w:rFonts w:ascii="Courier New" w:hAnsi="Courier New" w:cs="Courier New" w:hint="default"/>
+      </w:rPr>
+    </w:lvl>
+    <w:lvl w:ilvl="5" w:tplc="FFFFFFFF" w:tentative="1">
+      <w:start w:val="1"/>
+      <w:numFmt w:val="bullet"/>
+      <w:lvlText w:val=""/>
+      <w:lvlJc w:val="left"/>
+      <w:pPr>
+        <w:ind w:left="4320" w:hanging="360"/>
+      </w:pPr>
+      <w:rPr>
+        <w:rFonts w:ascii="Wingdings" w:hAnsi="Wingdings" w:hint="default"/>
+      </w:rPr>
+    </w:lvl>
+    <w:lvl w:ilvl="6" w:tplc="FFFFFFFF" w:tentative="1">
+      <w:start w:val="1"/>
+      <w:numFmt w:val="bullet"/>
+      <w:lvlText w:val=""/>
+      <w:lvlJc w:val="left"/>
+      <w:pPr>
+        <w:ind w:left="5040" w:hanging="360"/>
+      </w:pPr>
+      <w:rPr>
+        <w:rFonts w:ascii="Symbol" w:hAnsi="Symbol" w:hint="default"/>
+      </w:rPr>
+    </w:lvl>
+    <w:lvl w:ilvl="7" w:tplc="FFFFFFFF" w:tentative="1">
+      <w:start w:val="1"/>
+      <w:numFmt w:val="bullet"/>
+      <w:lvlText w:val="o"/>
+      <w:lvlJc w:val="left"/>
+      <w:pPr>
+        <w:ind w:left="5760" w:hanging="360"/>
+      </w:pPr>
+      <w:rPr>
+        <w:rFonts w:ascii="Courier New" w:hAnsi="Courier New" w:cs="Courier New" w:hint="default"/>
+      </w:rPr>
+    </w:lvl>
+    <w:lvl w:ilvl="8" w:tplc="FFFFFFFF" w:tentative="1">
+      <w:start w:val="1"/>
+      <w:numFmt w:val="bullet"/>
+      <w:lvlText w:val=""/>
+      <w:lvlJc w:val="left"/>
+      <w:pPr>
+        <w:ind w:left="6480" w:hanging="360"/>
+      </w:pPr>
+      <w:rPr>
+        <w:rFonts w:ascii="Wingdings" w:hAnsi="Wingdings" w:hint="default"/>
+      </w:rPr>
+    </w:lvl>
+  </w:abstractNum>
+  <w:abstractNum w:abstractNumId="5" w15:restartNumberingAfterBreak="0">
     <w:nsid w:val="4D7C66AE"/>
     <w:multiLevelType w:val="hybridMultilevel"/>
     <w:tmpl w:val="C9A2DFB2"/>
@@ -2424,7 +2717,120 @@
       </w:rPr>
     </w:lvl>
   </w:abstractNum>
-  <w:abstractNum w:abstractNumId="4" w15:restartNumberingAfterBreak="0">
+  <w:abstractNum w:abstractNumId="6" w15:restartNumberingAfterBreak="0">
+    <w:nsid w:val="55C64C7B"/>
+    <w:multiLevelType w:val="hybridMultilevel"/>
+    <w:tmpl w:val="BC2ED29A"/>
+    <w:lvl w:ilvl="0" w:tplc="0C0C0001">
+      <w:start w:val="1"/>
+      <w:numFmt w:val="bullet"/>
+      <w:lvlText w:val=""/>
+      <w:lvlJc w:val="left"/>
+      <w:pPr>
+        <w:ind w:left="720" w:hanging="360"/>
+      </w:pPr>
+      <w:rPr>
+        <w:rFonts w:ascii="Symbol" w:hAnsi="Symbol" w:hint="default"/>
+      </w:rPr>
+    </w:lvl>
+    <w:lvl w:ilvl="1" w:tplc="FFFFFFFF" w:tentative="1">
+      <w:start w:val="1"/>
+      <w:numFmt w:val="bullet"/>
+      <w:lvlText w:val="o"/>
+      <w:lvlJc w:val="left"/>
+      <w:pPr>
+        <w:ind w:left="1440" w:hanging="360"/>
+      </w:pPr>
+      <w:rPr>
+        <w:rFonts w:ascii="Courier New" w:hAnsi="Courier New" w:cs="Courier New" w:hint="default"/>
+      </w:rPr>
+    </w:lvl>
+    <w:lvl w:ilvl="2" w:tplc="FFFFFFFF" w:tentative="1">
+      <w:start w:val="1"/>
+      <w:numFmt w:val="bullet"/>
+      <w:lvlText w:val=""/>
+      <w:lvlJc w:val="left"/>
+      <w:pPr>
+        <w:ind w:left="2160" w:hanging="360"/>
+      </w:pPr>
+      <w:rPr>
+        <w:rFonts w:ascii="Wingdings" w:hAnsi="Wingdings" w:hint="default"/>
+      </w:rPr>
+    </w:lvl>
+    <w:lvl w:ilvl="3" w:tplc="FFFFFFFF" w:tentative="1">
+      <w:start w:val="1"/>
+      <w:numFmt w:val="bullet"/>
+      <w:lvlText w:val=""/>
+      <w:lvlJc w:val="left"/>
+      <w:pPr>
+        <w:ind w:left="2880" w:hanging="360"/>
+      </w:pPr>
+      <w:rPr>
+        <w:rFonts w:ascii="Symbol" w:hAnsi="Symbol" w:hint="default"/>
+      </w:rPr>
+    </w:lvl>
+    <w:lvl w:ilvl="4" w:tplc="FFFFFFFF" w:tentative="1">
+      <w:start w:val="1"/>
+      <w:numFmt w:val="bullet"/>
+      <w:lvlText w:val="o"/>
+      <w:lvlJc w:val="left"/>
+      <w:pPr>
+        <w:ind w:left="3600" w:hanging="360"/>
+      </w:pPr>
+      <w:rPr>
+        <w:rFonts w:ascii="Courier New" w:hAnsi="Courier New" w:cs="Courier New" w:hint="default"/>
+      </w:rPr>
+    </w:lvl>
+    <w:lvl w:ilvl="5" w:tplc="FFFFFFFF" w:tentative="1">
+      <w:start w:val="1"/>
+      <w:numFmt w:val="bullet"/>
+      <w:lvlText w:val=""/>
+      <w:lvlJc w:val="left"/>
+      <w:pPr>
+        <w:ind w:left="4320" w:hanging="360"/>
+      </w:pPr>
+      <w:rPr>
+        <w:rFonts w:ascii="Wingdings" w:hAnsi="Wingdings" w:hint="default"/>
+      </w:rPr>
+    </w:lvl>
+    <w:lvl w:ilvl="6" w:tplc="FFFFFFFF" w:tentative="1">
+      <w:start w:val="1"/>
+      <w:numFmt w:val="bullet"/>
+      <w:lvlText w:val=""/>
+      <w:lvlJc w:val="left"/>
+      <w:pPr>
+        <w:ind w:left="5040" w:hanging="360"/>
+      </w:pPr>
+      <w:rPr>
+        <w:rFonts w:ascii="Symbol" w:hAnsi="Symbol" w:hint="default"/>
+      </w:rPr>
+    </w:lvl>
+    <w:lvl w:ilvl="7" w:tplc="FFFFFFFF" w:tentative="1">
+      <w:start w:val="1"/>
+      <w:numFmt w:val="bullet"/>
+      <w:lvlText w:val="o"/>
+      <w:lvlJc w:val="left"/>
+      <w:pPr>
+        <w:ind w:left="5760" w:hanging="360"/>
+      </w:pPr>
+      <w:rPr>
+        <w:rFonts w:ascii="Courier New" w:hAnsi="Courier New" w:cs="Courier New" w:hint="default"/>
+      </w:rPr>
+    </w:lvl>
+    <w:lvl w:ilvl="8" w:tplc="FFFFFFFF" w:tentative="1">
+      <w:start w:val="1"/>
+      <w:numFmt w:val="bullet"/>
+      <w:lvlText w:val=""/>
+      <w:lvlJc w:val="left"/>
+      <w:pPr>
+        <w:ind w:left="6480" w:hanging="360"/>
+      </w:pPr>
+      <w:rPr>
+        <w:rFonts w:ascii="Wingdings" w:hAnsi="Wingdings" w:hint="default"/>
+      </w:rPr>
+    </w:lvl>
+  </w:abstractNum>
+  <w:abstractNum w:abstractNumId="7" w15:restartNumberingAfterBreak="0">
     <w:nsid w:val="7A567674"/>
     <w:multiLevelType w:val="hybridMultilevel"/>
     <w:tmpl w:val="07606A5E"/>
@@ -2537,7 +2943,7 @@
       </w:rPr>
     </w:lvl>
   </w:abstractNum>
-  <w:abstractNum w:abstractNumId="5" w15:restartNumberingAfterBreak="0">
+  <w:abstractNum w:abstractNumId="8" w15:restartNumberingAfterBreak="0">
     <w:nsid w:val="7B0C4653"/>
     <w:multiLevelType w:val="hybridMultilevel"/>
     <w:tmpl w:val="53D0D480"/>
@@ -2651,13 +3057,13 @@
     </w:lvl>
   </w:abstractNum>
   <w:num w:numId="1" w16cid:durableId="819155235">
-    <w:abstractNumId w:val="4"/>
+    <w:abstractNumId w:val="7"/>
   </w:num>
   <w:num w:numId="2" w16cid:durableId="618414117">
-    <w:abstractNumId w:val="5"/>
+    <w:abstractNumId w:val="8"/>
   </w:num>
   <w:num w:numId="3" w16cid:durableId="854612622">
-    <w:abstractNumId w:val="3"/>
+    <w:abstractNumId w:val="5"/>
   </w:num>
   <w:num w:numId="4" w16cid:durableId="778062833">
     <w:abstractNumId w:val="2"/>
@@ -2667,6 +3073,15 @@
   </w:num>
   <w:num w:numId="6" w16cid:durableId="1271281387">
     <w:abstractNumId w:val="0"/>
+  </w:num>
+  <w:num w:numId="7" w16cid:durableId="2004774346">
+    <w:abstractNumId w:val="3"/>
+  </w:num>
+  <w:num w:numId="8" w16cid:durableId="1975019213">
+    <w:abstractNumId w:val="4"/>
+  </w:num>
+  <w:num w:numId="9" w16cid:durableId="1242255183">
+    <w:abstractNumId w:val="6"/>
   </w:num>
 </w:numbering>
 </file>
@@ -4275,19 +4690,10 @@
 </file>
 
 <file path=customXml/item1.xml><?xml version="1.0" encoding="utf-8"?>
-<?mso-contentType ?>
-<FormTemplates xmlns="http://schemas.microsoft.com/sharepoint/v3/contenttype/forms">
-  <Display>DocumentLibraryForm</Display>
-  <Edit>DocumentLibraryForm</Edit>
-  <New>DocumentLibraryForm</New>
-</FormTemplates>
+<b:Sources xmlns:b="http://schemas.openxmlformats.org/officeDocument/2006/bibliography" xmlns="http://schemas.openxmlformats.org/officeDocument/2006/bibliography" SelectedStyle="\APASixthEditionOfficeOnline.xsl" StyleName="APA" Version="6"/>
 </file>
 
 <file path=customXml/item2.xml><?xml version="1.0" encoding="utf-8"?>
-<b:Sources xmlns:b="http://schemas.openxmlformats.org/officeDocument/2006/bibliography" xmlns="http://schemas.openxmlformats.org/officeDocument/2006/bibliography" SelectedStyle="\APASixthEditionOfficeOnline.xsl" StyleName="APA" Version="6"/>
-</file>
-
-<file path=customXml/item3.xml><?xml version="1.0" encoding="utf-8"?>
 <ct:contentTypeSchema xmlns:ct="http://schemas.microsoft.com/office/2006/metadata/contentType" xmlns:ma="http://schemas.microsoft.com/office/2006/metadata/properties/metaAttributes" ct:_="" ma:_="" ma:contentTypeName="Document" ma:contentTypeID="0x01010008CA5963367BC342B39B7DA8D1EE1DFB" ma:contentTypeVersion="14" ma:contentTypeDescription="Crée un document." ma:contentTypeScope="" ma:versionID="576c336937d5048e82b280d08a1aeaa9">
   <xsd:schema xmlns:xsd="http://www.w3.org/2001/XMLSchema" xmlns:xs="http://www.w3.org/2001/XMLSchema" xmlns:p="http://schemas.microsoft.com/office/2006/metadata/properties" xmlns:ns2="e3401d2d-ebb6-402a-90bc-029f260729d5" xmlns:ns3="937b61b5-3b12-4e00-8d9f-158dc5fb4d2b" targetNamespace="http://schemas.microsoft.com/office/2006/metadata/properties" ma:root="true" ma:fieldsID="a8fd2bafb15768d11928f1c380cabb6e" ns2:_="" ns3:_="">
     <xsd:import namespace="e3401d2d-ebb6-402a-90bc-029f260729d5"/>
@@ -4516,7 +4922,7 @@
 </ct:contentTypeSchema>
 </file>
 
-<file path=customXml/item4.xml><?xml version="1.0" encoding="utf-8"?>
+<file path=customXml/item3.xml><?xml version="1.0" encoding="utf-8"?>
 <p:properties xmlns:p="http://schemas.microsoft.com/office/2006/metadata/properties" xmlns:xsi="http://www.w3.org/2001/XMLSchema-instance" xmlns:pc="http://schemas.microsoft.com/office/infopath/2007/PartnerControls">
   <documentManagement>
     <lcf76f155ced4ddcb4097134ff3c332f xmlns="e3401d2d-ebb6-402a-90bc-029f260729d5">
@@ -4527,15 +4933,16 @@
 </p:properties>
 </file>
 
-<file path=customXml/itemProps1.xml><?xml version="1.0" encoding="utf-8"?>
-<ds:datastoreItem xmlns:ds="http://schemas.openxmlformats.org/officeDocument/2006/customXml" ds:itemID="{FFE7A6CA-9BFC-4BEF-8F64-792EA2A0A872}">
-  <ds:schemaRefs>
-    <ds:schemaRef ds:uri="http://schemas.microsoft.com/sharepoint/v3/contenttype/forms"/>
-  </ds:schemaRefs>
-</ds:datastoreItem>
+<file path=customXml/item4.xml><?xml version="1.0" encoding="utf-8"?>
+<?mso-contentType ?>
+<FormTemplates xmlns="http://schemas.microsoft.com/sharepoint/v3/contenttype/forms">
+  <Display>DocumentLibraryForm</Display>
+  <Edit>DocumentLibraryForm</Edit>
+  <New>DocumentLibraryForm</New>
+</FormTemplates>
 </file>
 
-<file path=customXml/itemProps2.xml><?xml version="1.0" encoding="utf-8"?>
+<file path=customXml/itemProps1.xml><?xml version="1.0" encoding="utf-8"?>
 <ds:datastoreItem xmlns:ds="http://schemas.openxmlformats.org/officeDocument/2006/customXml" ds:itemID="{9FD62D47-C6B0-4BCE-A07E-F582EE54C73E}">
   <ds:schemaRefs>
     <ds:schemaRef ds:uri="http://schemas.openxmlformats.org/officeDocument/2006/bibliography"/>
@@ -4543,7 +4950,7 @@
 </ds:datastoreItem>
 </file>
 
-<file path=customXml/itemProps3.xml><?xml version="1.0" encoding="utf-8"?>
+<file path=customXml/itemProps2.xml><?xml version="1.0" encoding="utf-8"?>
 <ds:datastoreItem xmlns:ds="http://schemas.openxmlformats.org/officeDocument/2006/customXml" ds:itemID="{FBB3DC52-3608-4A1F-9023-33211D2A2CB1}">
   <ds:schemaRefs>
     <ds:schemaRef ds:uri="http://schemas.microsoft.com/office/2006/metadata/contentType"/>
@@ -4562,7 +4969,7 @@
 </ds:datastoreItem>
 </file>
 
-<file path=customXml/itemProps4.xml><?xml version="1.0" encoding="utf-8"?>
+<file path=customXml/itemProps3.xml><?xml version="1.0" encoding="utf-8"?>
 <ds:datastoreItem xmlns:ds="http://schemas.openxmlformats.org/officeDocument/2006/customXml" ds:itemID="{87A5E060-3A1E-4358-B014-FAC4B12D40F3}">
   <ds:schemaRefs>
     <ds:schemaRef ds:uri="http://schemas.microsoft.com/office/2006/metadata/properties"/>
@@ -4571,4 +4978,12 @@
     <ds:schemaRef ds:uri="937b61b5-3b12-4e00-8d9f-158dc5fb4d2b"/>
   </ds:schemaRefs>
 </ds:datastoreItem>
+</file>
+
+<file path=customXml/itemProps4.xml><?xml version="1.0" encoding="utf-8"?>
+<ds:datastoreItem xmlns:ds="http://schemas.openxmlformats.org/officeDocument/2006/customXml" ds:itemID="{FFE7A6CA-9BFC-4BEF-8F64-792EA2A0A872}">
+  <ds:schemaRefs>
+    <ds:schemaRef ds:uri="http://schemas.microsoft.com/sharepoint/v3/contenttype/forms"/>
+  </ds:schemaRefs>
+</ds:datastoreItem>
 </file>
</xml_diff>

<commit_message>
doc: added new question and answer in FAQs section
</commit_message>
<xml_diff>
--- a/docs/files/guide-integration.docx
+++ b/docs/files/guide-integration.docx
@@ -1,10 +1,10 @@
 
 <file path=word/document.xml><?xml version="1.0" encoding="utf-8"?>
-<w:document xmlns:wpc="http://schemas.microsoft.com/office/word/2010/wordprocessingCanvas" xmlns:cx="http://schemas.microsoft.com/office/drawing/2014/chartex" xmlns:cx1="http://schemas.microsoft.com/office/drawing/2015/9/8/chartex" xmlns:cx2="http://schemas.microsoft.com/office/drawing/2015/10/21/chartex" xmlns:cx3="http://schemas.microsoft.com/office/drawing/2016/5/9/chartex" xmlns:cx4="http://schemas.microsoft.com/office/drawing/2016/5/10/chartex" xmlns:cx5="http://schemas.microsoft.com/office/drawing/2016/5/11/chartex" xmlns:cx6="http://schemas.microsoft.com/office/drawing/2016/5/12/chartex" xmlns:cx7="http://schemas.microsoft.com/office/drawing/2016/5/13/chartex" xmlns:cx8="http://schemas.microsoft.com/office/drawing/2016/5/14/chartex" xmlns:mc="http://schemas.openxmlformats.org/markup-compatibility/2006" xmlns:aink="http://schemas.microsoft.com/office/drawing/2016/ink" xmlns:am3d="http://schemas.microsoft.com/office/drawing/2017/model3d" xmlns:o="urn:schemas-microsoft-com:office:office" xmlns:oel="http://schemas.microsoft.com/office/2019/extlst" xmlns:r="http://schemas.openxmlformats.org/officeDocument/2006/relationships" xmlns:m="http://schemas.openxmlformats.org/officeDocument/2006/math" xmlns:v="urn:schemas-microsoft-com:vml" xmlns:wp14="http://schemas.microsoft.com/office/word/2010/wordprocessingDrawing" xmlns:wp="http://schemas.openxmlformats.org/drawingml/2006/wordprocessingDrawing" xmlns:w10="urn:schemas-microsoft-com:office:word" xmlns:w="http://schemas.openxmlformats.org/wordprocessingml/2006/main" xmlns:w14="http://schemas.microsoft.com/office/word/2010/wordml" xmlns:w15="http://schemas.microsoft.com/office/word/2012/wordml" xmlns:w16cex="http://schemas.microsoft.com/office/word/2018/wordml/cex" xmlns:w16cid="http://schemas.microsoft.com/office/word/2016/wordml/cid" xmlns:w16="http://schemas.microsoft.com/office/word/2018/wordml" xmlns:w16du="http://schemas.microsoft.com/office/word/2023/wordml/word16du" xmlns:w16sdtdh="http://schemas.microsoft.com/office/word/2020/wordml/sdtdatahash" xmlns:w16se="http://schemas.microsoft.com/office/word/2015/wordml/symex" xmlns:wpg="http://schemas.microsoft.com/office/word/2010/wordprocessingGroup" xmlns:wpi="http://schemas.microsoft.com/office/word/2010/wordprocessingInk" xmlns:wne="http://schemas.microsoft.com/office/word/2006/wordml" xmlns:wps="http://schemas.microsoft.com/office/word/2010/wordprocessingShape" mc:Ignorable="w14 w15 w16se w16cid w16 w16cex w16sdtdh w16du wp14">
+<w:document xmlns:wpc="http://schemas.microsoft.com/office/word/2010/wordprocessingCanvas" xmlns:cx="http://schemas.microsoft.com/office/drawing/2014/chartex" xmlns:cx1="http://schemas.microsoft.com/office/drawing/2015/9/8/chartex" xmlns:cx2="http://schemas.microsoft.com/office/drawing/2015/10/21/chartex" xmlns:cx3="http://schemas.microsoft.com/office/drawing/2016/5/9/chartex" xmlns:cx4="http://schemas.microsoft.com/office/drawing/2016/5/10/chartex" xmlns:cx5="http://schemas.microsoft.com/office/drawing/2016/5/11/chartex" xmlns:cx6="http://schemas.microsoft.com/office/drawing/2016/5/12/chartex" xmlns:cx7="http://schemas.microsoft.com/office/drawing/2016/5/13/chartex" xmlns:cx8="http://schemas.microsoft.com/office/drawing/2016/5/14/chartex" xmlns:mc="http://schemas.openxmlformats.org/markup-compatibility/2006" xmlns:aink="http://schemas.microsoft.com/office/drawing/2016/ink" xmlns:am3d="http://schemas.microsoft.com/office/drawing/2017/model3d" xmlns:o="urn:schemas-microsoft-com:office:office" xmlns:oel="http://schemas.microsoft.com/office/2019/extlst" xmlns:r="http://schemas.openxmlformats.org/officeDocument/2006/relationships" xmlns:m="http://schemas.openxmlformats.org/officeDocument/2006/math" xmlns:v="urn:schemas-microsoft-com:vml" xmlns:wp14="http://schemas.microsoft.com/office/word/2010/wordprocessingDrawing" xmlns:wp="http://schemas.openxmlformats.org/drawingml/2006/wordprocessingDrawing" xmlns:w10="urn:schemas-microsoft-com:office:word" xmlns:w="http://schemas.openxmlformats.org/wordprocessingml/2006/main" xmlns:w14="http://schemas.microsoft.com/office/word/2010/wordml" xmlns:w15="http://schemas.microsoft.com/office/word/2012/wordml" xmlns:w16cex="http://schemas.microsoft.com/office/word/2018/wordml/cex" xmlns:w16cid="http://schemas.microsoft.com/office/word/2016/wordml/cid" xmlns:w16="http://schemas.microsoft.com/office/word/2018/wordml" xmlns:w16du="http://schemas.microsoft.com/office/word/2023/wordml/word16du" xmlns:w16sdtdh="http://schemas.microsoft.com/office/word/2020/wordml/sdtdatahash" xmlns:w16sdtfl="http://schemas.microsoft.com/office/word/2024/wordml/sdtformatlock" xmlns:w16se="http://schemas.microsoft.com/office/word/2015/wordml/symex" xmlns:wpg="http://schemas.microsoft.com/office/word/2010/wordprocessingGroup" xmlns:wpi="http://schemas.microsoft.com/office/word/2010/wordprocessingInk" xmlns:wne="http://schemas.microsoft.com/office/word/2006/wordml" xmlns:wps="http://schemas.microsoft.com/office/word/2010/wordprocessingShape" mc:Ignorable="w14 w15 w16se w16cid w16 w16cex w16sdtdh w16sdtfl w16du wp14">
   <w:body>
     <w:p>
       <w:pPr>
-        <w:pStyle w:val="Titre1"/>
+        <w:pStyle w:val="Heading1"/>
       </w:pPr>
       <w:r>
         <w:t>Guide d’intégration au système GoGéo</w:t>
@@ -12,7 +12,7 @@
     </w:p>
     <w:p>
       <w:pPr>
-        <w:pStyle w:val="Titre2"/>
+        <w:pStyle w:val="Heading2"/>
       </w:pPr>
       <w:r>
         <w:t>Responsabilités de</w:t>
@@ -25,7 +25,7 @@
       <w:pPr>
         <w:pStyle w:val="Titresection"/>
         <w:rPr>
-          <w:rStyle w:val="Accentuationintense"/>
+          <w:rStyle w:val="IntenseEmphasis"/>
           <w:b/>
           <w:bCs w:val="0"/>
           <w:i w:val="0"/>
@@ -34,7 +34,7 @@
       </w:pPr>
       <w:r>
         <w:rPr>
-          <w:rStyle w:val="Accentuationintense"/>
+          <w:rStyle w:val="IntenseEmphasis"/>
           <w:b/>
           <w:bCs w:val="0"/>
           <w:i w:val="0"/>
@@ -44,7 +44,7 @@
       </w:r>
       <w:r>
         <w:rPr>
-          <w:rStyle w:val="Accentuationintense"/>
+          <w:rStyle w:val="IntenseEmphasis"/>
           <w:b/>
           <w:bCs w:val="0"/>
           <w:i w:val="0"/>
@@ -54,7 +54,7 @@
       </w:r>
       <w:r>
         <w:rPr>
-          <w:rStyle w:val="Accentuationintense"/>
+          <w:rStyle w:val="IntenseEmphasis"/>
           <w:b/>
           <w:bCs w:val="0"/>
           <w:i w:val="0"/>
@@ -64,7 +64,7 @@
       </w:r>
       <w:r>
         <w:rPr>
-          <w:rStyle w:val="Accentuationintense"/>
+          <w:rStyle w:val="IntenseEmphasis"/>
           <w:b/>
           <w:bCs w:val="0"/>
           <w:i w:val="0"/>
@@ -74,7 +74,7 @@
       </w:r>
       <w:r>
         <w:rPr>
-          <w:rStyle w:val="Accentuationintense"/>
+          <w:rStyle w:val="IntenseEmphasis"/>
           <w:b/>
           <w:bCs w:val="0"/>
           <w:i w:val="0"/>
@@ -84,7 +84,7 @@
       </w:r>
       <w:r>
         <w:rPr>
-          <w:rStyle w:val="Accentuationintense"/>
+          <w:rStyle w:val="IntenseEmphasis"/>
           <w:b/>
           <w:bCs w:val="0"/>
           <w:i w:val="0"/>
@@ -201,7 +201,7 @@
       <w:pPr>
         <w:pStyle w:val="Titresection"/>
         <w:rPr>
-          <w:rStyle w:val="Accentuationintense"/>
+          <w:rStyle w:val="IntenseEmphasis"/>
           <w:b/>
           <w:bCs w:val="0"/>
           <w:i w:val="0"/>
@@ -210,7 +210,7 @@
       </w:pPr>
       <w:r>
         <w:rPr>
-          <w:rStyle w:val="Accentuationintense"/>
+          <w:rStyle w:val="IntenseEmphasis"/>
           <w:b/>
           <w:bCs w:val="0"/>
           <w:i w:val="0"/>
@@ -220,7 +220,7 @@
       </w:r>
       <w:r>
         <w:rPr>
-          <w:rStyle w:val="Accentuationintense"/>
+          <w:rStyle w:val="IntenseEmphasis"/>
           <w:b/>
           <w:bCs w:val="0"/>
           <w:i w:val="0"/>
@@ -230,7 +230,7 @@
       </w:r>
       <w:r>
         <w:rPr>
-          <w:rStyle w:val="Accentuationintense"/>
+          <w:rStyle w:val="IntenseEmphasis"/>
           <w:b/>
           <w:bCs w:val="0"/>
           <w:i w:val="0"/>
@@ -240,7 +240,7 @@
       </w:r>
       <w:r>
         <w:rPr>
-          <w:rStyle w:val="Accentuationintense"/>
+          <w:rStyle w:val="IntenseEmphasis"/>
           <w:b/>
           <w:bCs w:val="0"/>
           <w:i w:val="0"/>
@@ -250,7 +250,7 @@
       </w:r>
       <w:r>
         <w:rPr>
-          <w:rStyle w:val="Accentuationintense"/>
+          <w:rStyle w:val="IntenseEmphasis"/>
           <w:b/>
           <w:bCs w:val="0"/>
           <w:i w:val="0"/>
@@ -260,7 +260,7 @@
       </w:r>
       <w:r>
         <w:rPr>
-          <w:rStyle w:val="Accentuationintense"/>
+          <w:rStyle w:val="IntenseEmphasis"/>
           <w:b/>
           <w:bCs w:val="0"/>
           <w:i w:val="0"/>
@@ -270,7 +270,7 @@
       </w:r>
       <w:r>
         <w:rPr>
-          <w:rStyle w:val="Accentuationintense"/>
+          <w:rStyle w:val="IntenseEmphasis"/>
           <w:b/>
           <w:bCs w:val="0"/>
           <w:i w:val="0"/>
@@ -289,7 +289,7 @@
     </w:p>
     <w:p>
       <w:pPr>
-        <w:pStyle w:val="Paragraphedeliste"/>
+        <w:pStyle w:val="ListParagraph"/>
         <w:numPr>
           <w:ilvl w:val="0"/>
           <w:numId w:val="4"/>
@@ -301,7 +301,7 @@
     </w:p>
     <w:p>
       <w:pPr>
-        <w:pStyle w:val="Paragraphedeliste"/>
+        <w:pStyle w:val="ListParagraph"/>
         <w:numPr>
           <w:ilvl w:val="0"/>
           <w:numId w:val="4"/>
@@ -315,7 +315,7 @@
       <w:pPr>
         <w:pStyle w:val="Titresection"/>
         <w:rPr>
-          <w:rStyle w:val="Accentuationintense"/>
+          <w:rStyle w:val="IntenseEmphasis"/>
           <w:b/>
           <w:bCs w:val="0"/>
           <w:i w:val="0"/>
@@ -324,7 +324,7 @@
       </w:pPr>
       <w:r>
         <w:rPr>
-          <w:rStyle w:val="Accentuationintense"/>
+          <w:rStyle w:val="IntenseEmphasis"/>
           <w:b/>
           <w:bCs w:val="0"/>
           <w:i w:val="0"/>
@@ -370,7 +370,7 @@
     </w:p>
     <w:p>
       <w:pPr>
-        <w:pStyle w:val="Paragraphedeliste"/>
+        <w:pStyle w:val="ListParagraph"/>
         <w:numPr>
           <w:ilvl w:val="0"/>
           <w:numId w:val="6"/>
@@ -412,7 +412,7 @@
       </w:r>
       <w:r>
         <w:rPr>
-          <w:rStyle w:val="Lienhypertexte"/>
+          <w:rStyle w:val="Hyperlink"/>
         </w:rPr>
         <w:t>projetparcours@montreal.ca</w:t>
       </w:r>
@@ -426,14 +426,14 @@
       <w:commentRangeEnd w:id="0"/>
       <w:r>
         <w:rPr>
-          <w:rStyle w:val="Marquedecommentaire"/>
+          <w:rStyle w:val="CommentReference"/>
         </w:rPr>
         <w:commentReference w:id="0"/>
       </w:r>
     </w:p>
     <w:p>
       <w:pPr>
-        <w:pStyle w:val="Paragraphedeliste"/>
+        <w:pStyle w:val="ListParagraph"/>
         <w:numPr>
           <w:ilvl w:val="0"/>
           <w:numId w:val="6"/>
@@ -452,7 +452,7 @@
       <w:hyperlink r:id="rId15" w:history="1">
         <w:r>
           <w:rPr>
-            <w:rStyle w:val="Lienhypertexte"/>
+            <w:rStyle w:val="Hyperlink"/>
           </w:rPr>
           <w:t>sigmr@montreal.ca</w:t>
         </w:r>
@@ -519,7 +519,7 @@
       <w:hyperlink r:id="rId16">
         <w:r>
           <w:rPr>
-            <w:rStyle w:val="Lienhypertexte"/>
+            <w:rStyle w:val="Hyperlink"/>
           </w:rPr>
           <w:t>un exemple de rapport de conformité</w:t>
         </w:r>
@@ -530,7 +530,7 @@
       <w:commentRangeEnd w:id="1"/>
       <w:r>
         <w:rPr>
-          <w:rStyle w:val="Marquedecommentaire"/>
+          <w:rStyle w:val="CommentReference"/>
         </w:rPr>
         <w:commentReference w:id="1"/>
       </w:r>
@@ -723,7 +723,7 @@
     </w:p>
     <w:p>
       <w:pPr>
-        <w:pStyle w:val="Titre2"/>
+        <w:pStyle w:val="Heading2"/>
       </w:pPr>
       <w:r>
         <w:lastRenderedPageBreak/>
@@ -751,7 +751,7 @@
       <w:hyperlink r:id="rId17" w:history="1">
         <w:r>
           <w:rPr>
-            <w:rStyle w:val="Lienhypertexte"/>
+            <w:rStyle w:val="Hyperlink"/>
           </w:rPr>
           <w:t>spécification de l’API</w:t>
         </w:r>
@@ -762,7 +762,7 @@
     </w:p>
     <w:p>
       <w:pPr>
-        <w:pStyle w:val="Paragraphedeliste"/>
+        <w:pStyle w:val="ListParagraph"/>
         <w:numPr>
           <w:ilvl w:val="0"/>
           <w:numId w:val="2"/>
@@ -786,7 +786,7 @@
     </w:p>
     <w:p>
       <w:pPr>
-        <w:pStyle w:val="Paragraphedeliste"/>
+        <w:pStyle w:val="ListParagraph"/>
         <w:numPr>
           <w:ilvl w:val="0"/>
           <w:numId w:val="2"/>
@@ -798,7 +798,7 @@
     </w:p>
     <w:p>
       <w:pPr>
-        <w:pStyle w:val="Paragraphedeliste"/>
+        <w:pStyle w:val="ListParagraph"/>
         <w:numPr>
           <w:ilvl w:val="0"/>
           <w:numId w:val="2"/>
@@ -819,49 +819,49 @@
       <w:commentRangeEnd w:id="2"/>
       <w:r>
         <w:rPr>
-          <w:rStyle w:val="Marquedecommentaire"/>
+          <w:rStyle w:val="CommentReference"/>
         </w:rPr>
         <w:commentReference w:id="2"/>
       </w:r>
       <w:commentRangeEnd w:id="3"/>
       <w:r>
         <w:rPr>
-          <w:rStyle w:val="Marquedecommentaire"/>
+          <w:rStyle w:val="CommentReference"/>
         </w:rPr>
         <w:commentReference w:id="3"/>
       </w:r>
       <w:commentRangeEnd w:id="4"/>
       <w:r>
         <w:rPr>
-          <w:rStyle w:val="Marquedecommentaire"/>
+          <w:rStyle w:val="CommentReference"/>
         </w:rPr>
         <w:commentReference w:id="4"/>
       </w:r>
       <w:commentRangeEnd w:id="5"/>
       <w:r>
         <w:rPr>
-          <w:rStyle w:val="Marquedecommentaire"/>
+          <w:rStyle w:val="CommentReference"/>
         </w:rPr>
         <w:commentReference w:id="5"/>
       </w:r>
       <w:commentRangeEnd w:id="6"/>
       <w:r>
         <w:rPr>
-          <w:rStyle w:val="Marquedecommentaire"/>
+          <w:rStyle w:val="CommentReference"/>
         </w:rPr>
         <w:commentReference w:id="6"/>
       </w:r>
       <w:commentRangeEnd w:id="7"/>
       <w:r>
         <w:rPr>
-          <w:rStyle w:val="Marquedecommentaire"/>
+          <w:rStyle w:val="CommentReference"/>
         </w:rPr>
         <w:commentReference w:id="7"/>
       </w:r>
     </w:p>
     <w:p>
       <w:pPr>
-        <w:pStyle w:val="Paragraphedeliste"/>
+        <w:pStyle w:val="ListParagraph"/>
         <w:numPr>
           <w:ilvl w:val="0"/>
           <w:numId w:val="2"/>
@@ -902,7 +902,7 @@
     </w:p>
     <w:p>
       <w:pPr>
-        <w:pStyle w:val="Paragraphedeliste"/>
+        <w:pStyle w:val="ListParagraph"/>
         <w:numPr>
           <w:ilvl w:val="0"/>
           <w:numId w:val="3"/>
@@ -920,7 +920,7 @@
     </w:p>
     <w:p>
       <w:pPr>
-        <w:pStyle w:val="Paragraphedeliste"/>
+        <w:pStyle w:val="ListParagraph"/>
         <w:numPr>
           <w:ilvl w:val="0"/>
           <w:numId w:val="3"/>
@@ -985,7 +985,7 @@
       <w:hyperlink r:id="rId18" w:history="1">
         <w:r>
           <w:rPr>
-            <w:rStyle w:val="Lienhypertexte"/>
+            <w:rStyle w:val="Hyperlink"/>
           </w:rPr>
           <w:t>API</w:t>
         </w:r>
@@ -1018,7 +1018,7 @@
       <w:hyperlink r:id="rId19">
         <w:r>
           <w:rPr>
-            <w:rStyle w:val="Lienhypertexte"/>
+            <w:rStyle w:val="Hyperlink"/>
           </w:rPr>
           <w:t>un exemple de rapport de conformité</w:t>
         </w:r>
@@ -1029,7 +1029,7 @@
       <w:commentRangeEnd w:id="12"/>
       <w:r>
         <w:rPr>
-          <w:rStyle w:val="Marquedecommentaire"/>
+          <w:rStyle w:val="CommentReference"/>
         </w:rPr>
         <w:commentReference w:id="12"/>
       </w:r>
@@ -1298,6 +1298,7 @@
     </w:p>
     <w:p>
       <w:r>
+        <w:lastRenderedPageBreak/>
         <w:t xml:space="preserve">Les mentions "Point GPS invalide" et "Avertissement: problème d'intégration majeur" </w:t>
       </w:r>
       <w:r>
@@ -1319,10 +1320,9 @@
     </w:p>
     <w:p>
       <w:pPr>
-        <w:pStyle w:val="Titre2"/>
-      </w:pPr>
-      <w:r>
-        <w:lastRenderedPageBreak/>
+        <w:pStyle w:val="Heading2"/>
+      </w:pPr>
+      <w:r>
         <w:t>Questions fréquentes</w:t>
       </w:r>
     </w:p>
@@ -1362,7 +1362,7 @@
       <w:hyperlink r:id="rId20" w:history="1">
         <w:r>
           <w:rPr>
-            <w:rStyle w:val="Lienhypertexte"/>
+            <w:rStyle w:val="Hyperlink"/>
           </w:rPr>
           <w:t>spécification de l’API</w:t>
         </w:r>
@@ -1456,21 +1456,9 @@
       <w:hyperlink r:id="rId21" w:history="1">
         <w:r>
           <w:rPr>
-            <w:rStyle w:val="Lienhypertexte"/>
+            <w:rStyle w:val="Hyperlink"/>
           </w:rPr>
-          <w:t>spécificati</w:t>
-        </w:r>
-        <w:r>
-          <w:rPr>
-            <w:rStyle w:val="Lienhypertexte"/>
-          </w:rPr>
-          <w:t>o</w:t>
-        </w:r>
-        <w:r>
-          <w:rPr>
-            <w:rStyle w:val="Lienhypertexte"/>
-          </w:rPr>
-          <w:t>n de l’API</w:t>
+          <w:t>spécification de l’API</w:t>
         </w:r>
       </w:hyperlink>
       <w:r>
@@ -1523,6 +1511,25 @@
       </w:r>
       <w:r>
         <w:t xml:space="preserve"> La fréquence serait quand même de 60 secondes puisque le calcul de fréquence ignore les duplicatas.</w:t>
+      </w:r>
+    </w:p>
+    <w:p/>
+    <w:p>
+      <w:r>
+        <w:t> </w:t>
+      </w:r>
+      <w:r>
+        <w:rPr>
+          <w:rStyle w:val="Strong"/>
+        </w:rPr>
+        <w:t>Est-ce qu'il est permis d'interpoler ou d'extrapoler les positions GPS pour atteindre la fréquence de 5 secondes?</w:t>
+      </w:r>
+      <w:r>
+        <w:t> </w:t>
+      </w:r>
+      <w:r>
+        <w:br/>
+        <w:t>Non, il n'est pas permis de créer artificiellement des positions GPS par interpolation ou extrapolation. Les positions transmises doivent être des mesures réelles prises par le GPS. Si votre système ne peut pas fournir des positions GPS réelles à chaque 5 secondes, vous devez mettre à niveau votre équipement ou votre configuration pour atteindre cette fréquence mentionnée dans votre contrat. L'interpolation ou l'extrapolation pourrait créer des données imprécises qui ne reflètent pas la position réelle du véhicule et pourrait affecter la qualité du suivi des opérations.</w:t>
       </w:r>
     </w:p>
     <w:p>
@@ -1542,15 +1549,15 @@
 </file>
 
 <file path=word/comments.xml><?xml version="1.0" encoding="utf-8"?>
-<w:comments xmlns:wpc="http://schemas.microsoft.com/office/word/2010/wordprocessingCanvas" xmlns:cx="http://schemas.microsoft.com/office/drawing/2014/chartex" xmlns:cx1="http://schemas.microsoft.com/office/drawing/2015/9/8/chartex" xmlns:cx2="http://schemas.microsoft.com/office/drawing/2015/10/21/chartex" xmlns:cx3="http://schemas.microsoft.com/office/drawing/2016/5/9/chartex" xmlns:cx4="http://schemas.microsoft.com/office/drawing/2016/5/10/chartex" xmlns:cx5="http://schemas.microsoft.com/office/drawing/2016/5/11/chartex" xmlns:cx6="http://schemas.microsoft.com/office/drawing/2016/5/12/chartex" xmlns:cx7="http://schemas.microsoft.com/office/drawing/2016/5/13/chartex" xmlns:cx8="http://schemas.microsoft.com/office/drawing/2016/5/14/chartex" xmlns:mc="http://schemas.openxmlformats.org/markup-compatibility/2006" xmlns:aink="http://schemas.microsoft.com/office/drawing/2016/ink" xmlns:am3d="http://schemas.microsoft.com/office/drawing/2017/model3d" xmlns:o="urn:schemas-microsoft-com:office:office" xmlns:oel="http://schemas.microsoft.com/office/2019/extlst" xmlns:r="http://schemas.openxmlformats.org/officeDocument/2006/relationships" xmlns:m="http://schemas.openxmlformats.org/officeDocument/2006/math" xmlns:v="urn:schemas-microsoft-com:vml" xmlns:wp14="http://schemas.microsoft.com/office/word/2010/wordprocessingDrawing" xmlns:wp="http://schemas.openxmlformats.org/drawingml/2006/wordprocessingDrawing" xmlns:w10="urn:schemas-microsoft-com:office:word" xmlns:w="http://schemas.openxmlformats.org/wordprocessingml/2006/main" xmlns:w14="http://schemas.microsoft.com/office/word/2010/wordml" xmlns:w15="http://schemas.microsoft.com/office/word/2012/wordml" xmlns:w16cex="http://schemas.microsoft.com/office/word/2018/wordml/cex" xmlns:w16cid="http://schemas.microsoft.com/office/word/2016/wordml/cid" xmlns:w16="http://schemas.microsoft.com/office/word/2018/wordml" xmlns:w16du="http://schemas.microsoft.com/office/word/2023/wordml/word16du" xmlns:w16sdtdh="http://schemas.microsoft.com/office/word/2020/wordml/sdtdatahash" xmlns:w16se="http://schemas.microsoft.com/office/word/2015/wordml/symex" xmlns:wpg="http://schemas.microsoft.com/office/word/2010/wordprocessingGroup" xmlns:wpi="http://schemas.microsoft.com/office/word/2010/wordprocessingInk" xmlns:wne="http://schemas.microsoft.com/office/word/2006/wordml" xmlns:wps="http://schemas.microsoft.com/office/word/2010/wordprocessingShape" mc:Ignorable="w14 w15 w16se w16cid w16 w16cex w16sdtdh w16du wp14">
+<w:comments xmlns:wpc="http://schemas.microsoft.com/office/word/2010/wordprocessingCanvas" xmlns:cx="http://schemas.microsoft.com/office/drawing/2014/chartex" xmlns:cx1="http://schemas.microsoft.com/office/drawing/2015/9/8/chartex" xmlns:cx2="http://schemas.microsoft.com/office/drawing/2015/10/21/chartex" xmlns:cx3="http://schemas.microsoft.com/office/drawing/2016/5/9/chartex" xmlns:cx4="http://schemas.microsoft.com/office/drawing/2016/5/10/chartex" xmlns:cx5="http://schemas.microsoft.com/office/drawing/2016/5/11/chartex" xmlns:cx6="http://schemas.microsoft.com/office/drawing/2016/5/12/chartex" xmlns:cx7="http://schemas.microsoft.com/office/drawing/2016/5/13/chartex" xmlns:cx8="http://schemas.microsoft.com/office/drawing/2016/5/14/chartex" xmlns:mc="http://schemas.openxmlformats.org/markup-compatibility/2006" xmlns:aink="http://schemas.microsoft.com/office/drawing/2016/ink" xmlns:am3d="http://schemas.microsoft.com/office/drawing/2017/model3d" xmlns:o="urn:schemas-microsoft-com:office:office" xmlns:oel="http://schemas.microsoft.com/office/2019/extlst" xmlns:r="http://schemas.openxmlformats.org/officeDocument/2006/relationships" xmlns:m="http://schemas.openxmlformats.org/officeDocument/2006/math" xmlns:v="urn:schemas-microsoft-com:vml" xmlns:wp14="http://schemas.microsoft.com/office/word/2010/wordprocessingDrawing" xmlns:wp="http://schemas.openxmlformats.org/drawingml/2006/wordprocessingDrawing" xmlns:w10="urn:schemas-microsoft-com:office:word" xmlns:w="http://schemas.openxmlformats.org/wordprocessingml/2006/main" xmlns:w14="http://schemas.microsoft.com/office/word/2010/wordml" xmlns:w15="http://schemas.microsoft.com/office/word/2012/wordml" xmlns:w16cex="http://schemas.microsoft.com/office/word/2018/wordml/cex" xmlns:w16cid="http://schemas.microsoft.com/office/word/2016/wordml/cid" xmlns:w16="http://schemas.microsoft.com/office/word/2018/wordml" xmlns:w16du="http://schemas.microsoft.com/office/word/2023/wordml/word16du" xmlns:w16sdtdh="http://schemas.microsoft.com/office/word/2020/wordml/sdtdatahash" xmlns:w16sdtfl="http://schemas.microsoft.com/office/word/2024/wordml/sdtformatlock" xmlns:w16se="http://schemas.microsoft.com/office/word/2015/wordml/symex" xmlns:wpg="http://schemas.microsoft.com/office/word/2010/wordprocessingGroup" xmlns:wpi="http://schemas.microsoft.com/office/word/2010/wordprocessingInk" xmlns:wne="http://schemas.microsoft.com/office/word/2006/wordml" xmlns:wps="http://schemas.microsoft.com/office/word/2010/wordprocessingShape" mc:Ignorable="w14 w15 w16se w16cid w16 w16cex w16sdtdh w16sdtfl w16du wp14">
   <w:comment w:id="0" w:author="Stephane LEBLANC" w:date="2024-08-20T17:03:00Z" w:initials="SL">
     <w:p>
       <w:pPr>
-        <w:pStyle w:val="Commentaire"/>
-      </w:pPr>
-      <w:r>
-        <w:rPr>
-          <w:rStyle w:val="Marquedecommentaire"/>
+        <w:pStyle w:val="CommentText"/>
+      </w:pPr>
+      <w:r>
+        <w:rPr>
+          <w:rStyle w:val="CommentReference"/>
         </w:rPr>
         <w:annotationRef/>
       </w:r>
@@ -1562,11 +1569,11 @@
   <w:comment w:id="1" w:author="Stephane LEBLANC" w:date="2024-08-20T16:56:00Z" w:initials="SL">
     <w:p>
       <w:pPr>
-        <w:pStyle w:val="Commentaire"/>
-      </w:pPr>
-      <w:r>
-        <w:rPr>
-          <w:rStyle w:val="Marquedecommentaire"/>
+        <w:pStyle w:val="CommentText"/>
+      </w:pPr>
+      <w:r>
+        <w:rPr>
+          <w:rStyle w:val="CommentReference"/>
         </w:rPr>
         <w:annotationRef/>
       </w:r>
@@ -1578,7 +1585,7 @@
   <w:comment w:id="2" w:author="Sara BORGI" w:date="2024-08-27T10:29:00Z" w:initials="SB">
     <w:p>
       <w:pPr>
-        <w:pStyle w:val="Commentaire"/>
+        <w:pStyle w:val="CommentText"/>
       </w:pPr>
       <w:r>
         <w:rPr>
@@ -1624,7 +1631,7 @@
       </w:r>
       <w:r>
         <w:rPr>
-          <w:rStyle w:val="Marquedecommentaire"/>
+          <w:rStyle w:val="CommentReference"/>
         </w:rPr>
         <w:annotationRef/>
       </w:r>
@@ -1633,21 +1640,21 @@
   <w:comment w:id="3" w:author="Stephane LEBLANC" w:date="2024-09-03T09:19:00Z" w:initials="SL">
     <w:p>
       <w:pPr>
-        <w:pStyle w:val="Commentaire"/>
+        <w:pStyle w:val="CommentText"/>
       </w:pPr>
       <w:r>
         <w:t>Est-ce que tu proposes de retirer ce critère? de le laisser tel quel? de spécifier que c'est juste pour la neige? de spécifier un autre seuil pour les véhicules autre que neige?</w:t>
       </w:r>
       <w:r>
         <w:rPr>
-          <w:rStyle w:val="Marquedecommentaire"/>
+          <w:rStyle w:val="CommentReference"/>
         </w:rPr>
         <w:annotationRef/>
       </w:r>
     </w:p>
     <w:p>
       <w:pPr>
-        <w:pStyle w:val="Commentaire"/>
+        <w:pStyle w:val="CommentText"/>
       </w:pPr>
       <w:r>
         <w:fldChar w:fldCharType="begin"/>
@@ -1678,14 +1685,14 @@
   <w:comment w:id="4" w:author="Sara BORGI" w:date="2024-09-03T11:09:00Z" w:initials="SB">
     <w:p>
       <w:pPr>
-        <w:pStyle w:val="Commentaire"/>
+        <w:pStyle w:val="CommentText"/>
       </w:pPr>
       <w:r>
         <w:t>je préciserais que c'est pour la neige surtout que je ne pense même pas que c'est une exigence contractuelle le 2.5 mètres...</w:t>
       </w:r>
       <w:r>
         <w:rPr>
-          <w:rStyle w:val="Marquedecommentaire"/>
+          <w:rStyle w:val="CommentReference"/>
         </w:rPr>
         <w:annotationRef/>
       </w:r>
@@ -1694,7 +1701,7 @@
   <w:comment w:id="5" w:author="Sara BORGI" w:date="2024-09-03T11:32:00Z" w:initials="SB">
     <w:p>
       <w:pPr>
-        <w:pStyle w:val="Commentaire"/>
+        <w:pStyle w:val="CommentText"/>
       </w:pPr>
       <w:r>
         <w:fldChar w:fldCharType="begin"/>
@@ -1722,7 +1729,7 @@
       </w:r>
       <w:r>
         <w:rPr>
-          <w:rStyle w:val="Marquedecommentaire"/>
+          <w:rStyle w:val="CommentReference"/>
         </w:rPr>
         <w:annotationRef/>
       </w:r>
@@ -1731,11 +1738,11 @@
   <w:comment w:id="6" w:author="Stephane LEBLANC" w:date="2024-09-05T11:39:00Z" w:initials="SL">
     <w:p>
       <w:pPr>
-        <w:pStyle w:val="Commentaire"/>
-      </w:pPr>
-      <w:r>
-        <w:rPr>
-          <w:rStyle w:val="Marquedecommentaire"/>
+        <w:pStyle w:val="CommentText"/>
+      </w:pPr>
+      <w:r>
+        <w:rPr>
+          <w:rStyle w:val="CommentReference"/>
         </w:rPr>
         <w:annotationRef/>
       </w:r>
@@ -1765,7 +1772,7 @@
   <w:comment w:id="7" w:author="Sara BORGI" w:date="2024-09-17T09:45:00Z" w:initials="SB">
     <w:p>
       <w:pPr>
-        <w:pStyle w:val="Commentaire"/>
+        <w:pStyle w:val="CommentText"/>
       </w:pPr>
       <w:r>
         <w:t xml:space="preserve">Ok je suis d'accord avec ton ajout, tu as raison on doit définir un seuil raisonnable </w:t>
@@ -1796,7 +1803,7 @@
       </w:r>
       <w:r>
         <w:rPr>
-          <w:rStyle w:val="Marquedecommentaire"/>
+          <w:rStyle w:val="CommentReference"/>
         </w:rPr>
         <w:annotationRef/>
       </w:r>
@@ -1805,11 +1812,11 @@
   <w:comment w:id="12" w:author="Stephane LEBLANC" w:date="2024-08-20T16:56:00Z" w:initials="SL">
     <w:p>
       <w:pPr>
-        <w:pStyle w:val="Commentaire"/>
-      </w:pPr>
-      <w:r>
-        <w:rPr>
-          <w:rStyle w:val="Marquedecommentaire"/>
+        <w:pStyle w:val="CommentText"/>
+      </w:pPr>
+      <w:r>
+        <w:rPr>
+          <w:rStyle w:val="CommentReference"/>
         </w:rPr>
         <w:annotationRef/>
       </w:r>
@@ -1822,7 +1829,7 @@
 </file>
 
 <file path=word/commentsExtended.xml><?xml version="1.0" encoding="utf-8"?>
-<w15:commentsEx xmlns:wpc="http://schemas.microsoft.com/office/word/2010/wordprocessingCanvas" xmlns:cx="http://schemas.microsoft.com/office/drawing/2014/chartex" xmlns:cx1="http://schemas.microsoft.com/office/drawing/2015/9/8/chartex" xmlns:cx2="http://schemas.microsoft.com/office/drawing/2015/10/21/chartex" xmlns:cx3="http://schemas.microsoft.com/office/drawing/2016/5/9/chartex" xmlns:cx4="http://schemas.microsoft.com/office/drawing/2016/5/10/chartex" xmlns:cx5="http://schemas.microsoft.com/office/drawing/2016/5/11/chartex" xmlns:cx6="http://schemas.microsoft.com/office/drawing/2016/5/12/chartex" xmlns:cx7="http://schemas.microsoft.com/office/drawing/2016/5/13/chartex" xmlns:cx8="http://schemas.microsoft.com/office/drawing/2016/5/14/chartex" xmlns:mc="http://schemas.openxmlformats.org/markup-compatibility/2006" xmlns:aink="http://schemas.microsoft.com/office/drawing/2016/ink" xmlns:am3d="http://schemas.microsoft.com/office/drawing/2017/model3d" xmlns:o="urn:schemas-microsoft-com:office:office" xmlns:oel="http://schemas.microsoft.com/office/2019/extlst" xmlns:r="http://schemas.openxmlformats.org/officeDocument/2006/relationships" xmlns:m="http://schemas.openxmlformats.org/officeDocument/2006/math" xmlns:v="urn:schemas-microsoft-com:vml" xmlns:wp14="http://schemas.microsoft.com/office/word/2010/wordprocessingDrawing" xmlns:wp="http://schemas.openxmlformats.org/drawingml/2006/wordprocessingDrawing" xmlns:w10="urn:schemas-microsoft-com:office:word" xmlns:w="http://schemas.openxmlformats.org/wordprocessingml/2006/main" xmlns:w14="http://schemas.microsoft.com/office/word/2010/wordml" xmlns:w15="http://schemas.microsoft.com/office/word/2012/wordml" xmlns:w16cex="http://schemas.microsoft.com/office/word/2018/wordml/cex" xmlns:w16cid="http://schemas.microsoft.com/office/word/2016/wordml/cid" xmlns:w16="http://schemas.microsoft.com/office/word/2018/wordml" xmlns:w16du="http://schemas.microsoft.com/office/word/2023/wordml/word16du" xmlns:w16sdtdh="http://schemas.microsoft.com/office/word/2020/wordml/sdtdatahash" xmlns:w16se="http://schemas.microsoft.com/office/word/2015/wordml/symex" xmlns:wpg="http://schemas.microsoft.com/office/word/2010/wordprocessingGroup" xmlns:wpi="http://schemas.microsoft.com/office/word/2010/wordprocessingInk" xmlns:wne="http://schemas.microsoft.com/office/word/2006/wordml" xmlns:wps="http://schemas.microsoft.com/office/word/2010/wordprocessingShape" mc:Ignorable="w14 w15 w16se w16cid w16 w16cex w16sdtdh w16du wp14">
+<w15:commentsEx xmlns:wpc="http://schemas.microsoft.com/office/word/2010/wordprocessingCanvas" xmlns:cx="http://schemas.microsoft.com/office/drawing/2014/chartex" xmlns:cx1="http://schemas.microsoft.com/office/drawing/2015/9/8/chartex" xmlns:cx2="http://schemas.microsoft.com/office/drawing/2015/10/21/chartex" xmlns:cx3="http://schemas.microsoft.com/office/drawing/2016/5/9/chartex" xmlns:cx4="http://schemas.microsoft.com/office/drawing/2016/5/10/chartex" xmlns:cx5="http://schemas.microsoft.com/office/drawing/2016/5/11/chartex" xmlns:cx6="http://schemas.microsoft.com/office/drawing/2016/5/12/chartex" xmlns:cx7="http://schemas.microsoft.com/office/drawing/2016/5/13/chartex" xmlns:cx8="http://schemas.microsoft.com/office/drawing/2016/5/14/chartex" xmlns:mc="http://schemas.openxmlformats.org/markup-compatibility/2006" xmlns:aink="http://schemas.microsoft.com/office/drawing/2016/ink" xmlns:am3d="http://schemas.microsoft.com/office/drawing/2017/model3d" xmlns:o="urn:schemas-microsoft-com:office:office" xmlns:oel="http://schemas.microsoft.com/office/2019/extlst" xmlns:r="http://schemas.openxmlformats.org/officeDocument/2006/relationships" xmlns:m="http://schemas.openxmlformats.org/officeDocument/2006/math" xmlns:v="urn:schemas-microsoft-com:vml" xmlns:wp14="http://schemas.microsoft.com/office/word/2010/wordprocessingDrawing" xmlns:wp="http://schemas.openxmlformats.org/drawingml/2006/wordprocessingDrawing" xmlns:w10="urn:schemas-microsoft-com:office:word" xmlns:w="http://schemas.openxmlformats.org/wordprocessingml/2006/main" xmlns:w14="http://schemas.microsoft.com/office/word/2010/wordml" xmlns:w15="http://schemas.microsoft.com/office/word/2012/wordml" xmlns:w16cex="http://schemas.microsoft.com/office/word/2018/wordml/cex" xmlns:w16cid="http://schemas.microsoft.com/office/word/2016/wordml/cid" xmlns:w16="http://schemas.microsoft.com/office/word/2018/wordml" xmlns:w16du="http://schemas.microsoft.com/office/word/2023/wordml/word16du" xmlns:w16sdtdh="http://schemas.microsoft.com/office/word/2020/wordml/sdtdatahash" xmlns:w16sdtfl="http://schemas.microsoft.com/office/word/2024/wordml/sdtformatlock" xmlns:w16se="http://schemas.microsoft.com/office/word/2015/wordml/symex" xmlns:wpg="http://schemas.microsoft.com/office/word/2010/wordprocessingGroup" xmlns:wpi="http://schemas.microsoft.com/office/word/2010/wordprocessingInk" xmlns:wne="http://schemas.microsoft.com/office/word/2006/wordml" xmlns:wps="http://schemas.microsoft.com/office/word/2010/wordprocessingShape" mc:Ignorable="w14 w15 w16se w16cid w16 w16cex w16sdtdh w16sdtfl w16du wp14">
   <w15:commentEx w15:paraId="3FEE4E5A" w15:done="1"/>
   <w15:commentEx w15:paraId="75959DBF" w15:done="1"/>
   <w15:commentEx w15:paraId="25CDBE49" w15:done="1"/>
@@ -1836,7 +1843,7 @@
 </file>
 
 <file path=word/commentsExtensible.xml><?xml version="1.0" encoding="utf-8"?>
-<w16cex:commentsExtensible xmlns:wpc="http://schemas.microsoft.com/office/word/2010/wordprocessingCanvas" xmlns:cx="http://schemas.microsoft.com/office/drawing/2014/chartex" xmlns:cx1="http://schemas.microsoft.com/office/drawing/2015/9/8/chartex" xmlns:cx2="http://schemas.microsoft.com/office/drawing/2015/10/21/chartex" xmlns:cx3="http://schemas.microsoft.com/office/drawing/2016/5/9/chartex" xmlns:cx4="http://schemas.microsoft.com/office/drawing/2016/5/10/chartex" xmlns:cx5="http://schemas.microsoft.com/office/drawing/2016/5/11/chartex" xmlns:cx6="http://schemas.microsoft.com/office/drawing/2016/5/12/chartex" xmlns:cx7="http://schemas.microsoft.com/office/drawing/2016/5/13/chartex" xmlns:cx8="http://schemas.microsoft.com/office/drawing/2016/5/14/chartex" xmlns:cr="http://schemas.microsoft.com/office/comments/2020/reactions" xmlns:mc="http://schemas.openxmlformats.org/markup-compatibility/2006" xmlns:aink="http://schemas.microsoft.com/office/drawing/2016/ink" xmlns:am3d="http://schemas.microsoft.com/office/drawing/2017/model3d" xmlns:o="urn:schemas-microsoft-com:office:office" xmlns:oel="http://schemas.microsoft.com/office/2019/extlst" xmlns:r="http://schemas.openxmlformats.org/officeDocument/2006/relationships" xmlns:m="http://schemas.openxmlformats.org/officeDocument/2006/math" xmlns:v="urn:schemas-microsoft-com:vml" xmlns:wp14="http://schemas.microsoft.com/office/word/2010/wordprocessingDrawing" xmlns:wp="http://schemas.openxmlformats.org/drawingml/2006/wordprocessingDrawing" xmlns:w10="urn:schemas-microsoft-com:office:word" xmlns:w="http://schemas.openxmlformats.org/wordprocessingml/2006/main" xmlns:w14="http://schemas.microsoft.com/office/word/2010/wordml" xmlns:w15="http://schemas.microsoft.com/office/word/2012/wordml" xmlns:w16cex="http://schemas.microsoft.com/office/word/2018/wordml/cex" xmlns:w16cid="http://schemas.microsoft.com/office/word/2016/wordml/cid" xmlns:w16="http://schemas.microsoft.com/office/word/2018/wordml" xmlns:w16du="http://schemas.microsoft.com/office/word/2023/wordml/word16du" xmlns:w16sdtdh="http://schemas.microsoft.com/office/word/2020/wordml/sdtdatahash" xmlns:w16se="http://schemas.microsoft.com/office/word/2015/wordml/symex" xmlns:wpg="http://schemas.microsoft.com/office/word/2010/wordprocessingGroup" xmlns:wpi="http://schemas.microsoft.com/office/word/2010/wordprocessingInk" xmlns:wne="http://schemas.microsoft.com/office/word/2006/wordml" xmlns:wps="http://schemas.microsoft.com/office/word/2010/wordprocessingShape" mc:Ignorable="w14 w15 w16se w16cid w16 w16cex w16sdtdh cr w16du wp14">
+<w16cex:commentsExtensible xmlns:wpc="http://schemas.microsoft.com/office/word/2010/wordprocessingCanvas" xmlns:cx="http://schemas.microsoft.com/office/drawing/2014/chartex" xmlns:cx1="http://schemas.microsoft.com/office/drawing/2015/9/8/chartex" xmlns:cx2="http://schemas.microsoft.com/office/drawing/2015/10/21/chartex" xmlns:cx3="http://schemas.microsoft.com/office/drawing/2016/5/9/chartex" xmlns:cx4="http://schemas.microsoft.com/office/drawing/2016/5/10/chartex" xmlns:cx5="http://schemas.microsoft.com/office/drawing/2016/5/11/chartex" xmlns:cx6="http://schemas.microsoft.com/office/drawing/2016/5/12/chartex" xmlns:cx7="http://schemas.microsoft.com/office/drawing/2016/5/13/chartex" xmlns:cx8="http://schemas.microsoft.com/office/drawing/2016/5/14/chartex" xmlns:cr="http://schemas.microsoft.com/office/comments/2020/reactions" xmlns:mc="http://schemas.openxmlformats.org/markup-compatibility/2006" xmlns:aink="http://schemas.microsoft.com/office/drawing/2016/ink" xmlns:am3d="http://schemas.microsoft.com/office/drawing/2017/model3d" xmlns:o="urn:schemas-microsoft-com:office:office" xmlns:oel="http://schemas.microsoft.com/office/2019/extlst" xmlns:r="http://schemas.openxmlformats.org/officeDocument/2006/relationships" xmlns:m="http://schemas.openxmlformats.org/officeDocument/2006/math" xmlns:v="urn:schemas-microsoft-com:vml" xmlns:wp14="http://schemas.microsoft.com/office/word/2010/wordprocessingDrawing" xmlns:wp="http://schemas.openxmlformats.org/drawingml/2006/wordprocessingDrawing" xmlns:w10="urn:schemas-microsoft-com:office:word" xmlns:w="http://schemas.openxmlformats.org/wordprocessingml/2006/main" xmlns:w14="http://schemas.microsoft.com/office/word/2010/wordml" xmlns:w15="http://schemas.microsoft.com/office/word/2012/wordml" xmlns:w16cex="http://schemas.microsoft.com/office/word/2018/wordml/cex" xmlns:w16cid="http://schemas.microsoft.com/office/word/2016/wordml/cid" xmlns:w16="http://schemas.microsoft.com/office/word/2018/wordml" xmlns:w16du="http://schemas.microsoft.com/office/word/2023/wordml/word16du" xmlns:w16sdtdh="http://schemas.microsoft.com/office/word/2020/wordml/sdtdatahash" xmlns:w16sdtfl="http://schemas.microsoft.com/office/word/2024/wordml/sdtformatlock" xmlns:w16se="http://schemas.microsoft.com/office/word/2015/wordml/symex" xmlns:wpg="http://schemas.microsoft.com/office/word/2010/wordprocessingGroup" xmlns:wpi="http://schemas.microsoft.com/office/word/2010/wordprocessingInk" xmlns:wne="http://schemas.microsoft.com/office/word/2006/wordml" xmlns:wps="http://schemas.microsoft.com/office/word/2010/wordprocessingShape" mc:Ignorable="w14 w15 w16se w16cid w16 w16cex w16sdtdh w16sdtfl cr w16du wp14">
   <w16cex:commentExtensible w16cex:durableId="697E7D8E" w16cex:dateUtc="2024-08-20T21:03:00Z"/>
   <w16cex:commentExtensible w16cex:durableId="3419DCE7" w16cex:dateUtc="2024-08-20T20:56:00Z"/>
   <w16cex:commentExtensible w16cex:durableId="541704F1" w16cex:dateUtc="2024-08-27T14:29:00Z"/>
@@ -1850,7 +1857,7 @@
 </file>
 
 <file path=word/commentsIds.xml><?xml version="1.0" encoding="utf-8"?>
-<w16cid:commentsIds xmlns:wpc="http://schemas.microsoft.com/office/word/2010/wordprocessingCanvas" xmlns:cx="http://schemas.microsoft.com/office/drawing/2014/chartex" xmlns:cx1="http://schemas.microsoft.com/office/drawing/2015/9/8/chartex" xmlns:cx2="http://schemas.microsoft.com/office/drawing/2015/10/21/chartex" xmlns:cx3="http://schemas.microsoft.com/office/drawing/2016/5/9/chartex" xmlns:cx4="http://schemas.microsoft.com/office/drawing/2016/5/10/chartex" xmlns:cx5="http://schemas.microsoft.com/office/drawing/2016/5/11/chartex" xmlns:cx6="http://schemas.microsoft.com/office/drawing/2016/5/12/chartex" xmlns:cx7="http://schemas.microsoft.com/office/drawing/2016/5/13/chartex" xmlns:cx8="http://schemas.microsoft.com/office/drawing/2016/5/14/chartex" xmlns:mc="http://schemas.openxmlformats.org/markup-compatibility/2006" xmlns:aink="http://schemas.microsoft.com/office/drawing/2016/ink" xmlns:am3d="http://schemas.microsoft.com/office/drawing/2017/model3d" xmlns:o="urn:schemas-microsoft-com:office:office" xmlns:oel="http://schemas.microsoft.com/office/2019/extlst" xmlns:r="http://schemas.openxmlformats.org/officeDocument/2006/relationships" xmlns:m="http://schemas.openxmlformats.org/officeDocument/2006/math" xmlns:v="urn:schemas-microsoft-com:vml" xmlns:wp14="http://schemas.microsoft.com/office/word/2010/wordprocessingDrawing" xmlns:wp="http://schemas.openxmlformats.org/drawingml/2006/wordprocessingDrawing" xmlns:w10="urn:schemas-microsoft-com:office:word" xmlns:w="http://schemas.openxmlformats.org/wordprocessingml/2006/main" xmlns:w14="http://schemas.microsoft.com/office/word/2010/wordml" xmlns:w15="http://schemas.microsoft.com/office/word/2012/wordml" xmlns:w16cex="http://schemas.microsoft.com/office/word/2018/wordml/cex" xmlns:w16cid="http://schemas.microsoft.com/office/word/2016/wordml/cid" xmlns:w16="http://schemas.microsoft.com/office/word/2018/wordml" xmlns:w16du="http://schemas.microsoft.com/office/word/2023/wordml/word16du" xmlns:w16sdtdh="http://schemas.microsoft.com/office/word/2020/wordml/sdtdatahash" xmlns:w16se="http://schemas.microsoft.com/office/word/2015/wordml/symex" xmlns:wpg="http://schemas.microsoft.com/office/word/2010/wordprocessingGroup" xmlns:wpi="http://schemas.microsoft.com/office/word/2010/wordprocessingInk" xmlns:wne="http://schemas.microsoft.com/office/word/2006/wordml" xmlns:wps="http://schemas.microsoft.com/office/word/2010/wordprocessingShape" mc:Ignorable="w14 w15 w16se w16cid w16 w16cex w16sdtdh w16du wp14">
+<w16cid:commentsIds xmlns:wpc="http://schemas.microsoft.com/office/word/2010/wordprocessingCanvas" xmlns:cx="http://schemas.microsoft.com/office/drawing/2014/chartex" xmlns:cx1="http://schemas.microsoft.com/office/drawing/2015/9/8/chartex" xmlns:cx2="http://schemas.microsoft.com/office/drawing/2015/10/21/chartex" xmlns:cx3="http://schemas.microsoft.com/office/drawing/2016/5/9/chartex" xmlns:cx4="http://schemas.microsoft.com/office/drawing/2016/5/10/chartex" xmlns:cx5="http://schemas.microsoft.com/office/drawing/2016/5/11/chartex" xmlns:cx6="http://schemas.microsoft.com/office/drawing/2016/5/12/chartex" xmlns:cx7="http://schemas.microsoft.com/office/drawing/2016/5/13/chartex" xmlns:cx8="http://schemas.microsoft.com/office/drawing/2016/5/14/chartex" xmlns:mc="http://schemas.openxmlformats.org/markup-compatibility/2006" xmlns:aink="http://schemas.microsoft.com/office/drawing/2016/ink" xmlns:am3d="http://schemas.microsoft.com/office/drawing/2017/model3d" xmlns:o="urn:schemas-microsoft-com:office:office" xmlns:oel="http://schemas.microsoft.com/office/2019/extlst" xmlns:r="http://schemas.openxmlformats.org/officeDocument/2006/relationships" xmlns:m="http://schemas.openxmlformats.org/officeDocument/2006/math" xmlns:v="urn:schemas-microsoft-com:vml" xmlns:wp14="http://schemas.microsoft.com/office/word/2010/wordprocessingDrawing" xmlns:wp="http://schemas.openxmlformats.org/drawingml/2006/wordprocessingDrawing" xmlns:w10="urn:schemas-microsoft-com:office:word" xmlns:w="http://schemas.openxmlformats.org/wordprocessingml/2006/main" xmlns:w14="http://schemas.microsoft.com/office/word/2010/wordml" xmlns:w15="http://schemas.microsoft.com/office/word/2012/wordml" xmlns:w16cex="http://schemas.microsoft.com/office/word/2018/wordml/cex" xmlns:w16cid="http://schemas.microsoft.com/office/word/2016/wordml/cid" xmlns:w16="http://schemas.microsoft.com/office/word/2018/wordml" xmlns:w16du="http://schemas.microsoft.com/office/word/2023/wordml/word16du" xmlns:w16sdtdh="http://schemas.microsoft.com/office/word/2020/wordml/sdtdatahash" xmlns:w16sdtfl="http://schemas.microsoft.com/office/word/2024/wordml/sdtformatlock" xmlns:w16se="http://schemas.microsoft.com/office/word/2015/wordml/symex" xmlns:wpg="http://schemas.microsoft.com/office/word/2010/wordprocessingGroup" xmlns:wpi="http://schemas.microsoft.com/office/word/2010/wordprocessingInk" xmlns:wne="http://schemas.microsoft.com/office/word/2006/wordml" xmlns:wps="http://schemas.microsoft.com/office/word/2010/wordprocessingShape" mc:Ignorable="w14 w15 w16se w16cid w16 w16cex w16sdtdh w16sdtfl w16du wp14">
   <w16cid:commentId w16cid:paraId="3FEE4E5A" w16cid:durableId="697E7D8E"/>
   <w16cid:commentId w16cid:paraId="75959DBF" w16cid:durableId="3419DCE7"/>
   <w16cid:commentId w16cid:paraId="25CDBE49" w16cid:durableId="541704F1"/>
@@ -1864,7 +1871,7 @@
 </file>
 
 <file path=word/endnotes.xml><?xml version="1.0" encoding="utf-8"?>
-<w:endnotes xmlns:wpc="http://schemas.microsoft.com/office/word/2010/wordprocessingCanvas" xmlns:cx="http://schemas.microsoft.com/office/drawing/2014/chartex" xmlns:cx1="http://schemas.microsoft.com/office/drawing/2015/9/8/chartex" xmlns:cx2="http://schemas.microsoft.com/office/drawing/2015/10/21/chartex" xmlns:cx3="http://schemas.microsoft.com/office/drawing/2016/5/9/chartex" xmlns:cx4="http://schemas.microsoft.com/office/drawing/2016/5/10/chartex" xmlns:cx5="http://schemas.microsoft.com/office/drawing/2016/5/11/chartex" xmlns:cx6="http://schemas.microsoft.com/office/drawing/2016/5/12/chartex" xmlns:cx7="http://schemas.microsoft.com/office/drawing/2016/5/13/chartex" xmlns:cx8="http://schemas.microsoft.com/office/drawing/2016/5/14/chartex" xmlns:mc="http://schemas.openxmlformats.org/markup-compatibility/2006" xmlns:aink="http://schemas.microsoft.com/office/drawing/2016/ink" xmlns:am3d="http://schemas.microsoft.com/office/drawing/2017/model3d" xmlns:o="urn:schemas-microsoft-com:office:office" xmlns:oel="http://schemas.microsoft.com/office/2019/extlst" xmlns:r="http://schemas.openxmlformats.org/officeDocument/2006/relationships" xmlns:m="http://schemas.openxmlformats.org/officeDocument/2006/math" xmlns:v="urn:schemas-microsoft-com:vml" xmlns:wp14="http://schemas.microsoft.com/office/word/2010/wordprocessingDrawing" xmlns:wp="http://schemas.openxmlformats.org/drawingml/2006/wordprocessingDrawing" xmlns:w10="urn:schemas-microsoft-com:office:word" xmlns:w="http://schemas.openxmlformats.org/wordprocessingml/2006/main" xmlns:w14="http://schemas.microsoft.com/office/word/2010/wordml" xmlns:w15="http://schemas.microsoft.com/office/word/2012/wordml" xmlns:w16cex="http://schemas.microsoft.com/office/word/2018/wordml/cex" xmlns:w16cid="http://schemas.microsoft.com/office/word/2016/wordml/cid" xmlns:w16="http://schemas.microsoft.com/office/word/2018/wordml" xmlns:w16du="http://schemas.microsoft.com/office/word/2023/wordml/word16du" xmlns:w16sdtdh="http://schemas.microsoft.com/office/word/2020/wordml/sdtdatahash" xmlns:w16se="http://schemas.microsoft.com/office/word/2015/wordml/symex" xmlns:wpg="http://schemas.microsoft.com/office/word/2010/wordprocessingGroup" xmlns:wpi="http://schemas.microsoft.com/office/word/2010/wordprocessingInk" xmlns:wne="http://schemas.microsoft.com/office/word/2006/wordml" xmlns:wps="http://schemas.microsoft.com/office/word/2010/wordprocessingShape" mc:Ignorable="w14 w15 w16se w16cid w16 w16cex w16sdtdh w16du wp14">
+<w:endnotes xmlns:wpc="http://schemas.microsoft.com/office/word/2010/wordprocessingCanvas" xmlns:cx="http://schemas.microsoft.com/office/drawing/2014/chartex" xmlns:cx1="http://schemas.microsoft.com/office/drawing/2015/9/8/chartex" xmlns:cx2="http://schemas.microsoft.com/office/drawing/2015/10/21/chartex" xmlns:cx3="http://schemas.microsoft.com/office/drawing/2016/5/9/chartex" xmlns:cx4="http://schemas.microsoft.com/office/drawing/2016/5/10/chartex" xmlns:cx5="http://schemas.microsoft.com/office/drawing/2016/5/11/chartex" xmlns:cx6="http://schemas.microsoft.com/office/drawing/2016/5/12/chartex" xmlns:cx7="http://schemas.microsoft.com/office/drawing/2016/5/13/chartex" xmlns:cx8="http://schemas.microsoft.com/office/drawing/2016/5/14/chartex" xmlns:mc="http://schemas.openxmlformats.org/markup-compatibility/2006" xmlns:aink="http://schemas.microsoft.com/office/drawing/2016/ink" xmlns:am3d="http://schemas.microsoft.com/office/drawing/2017/model3d" xmlns:o="urn:schemas-microsoft-com:office:office" xmlns:oel="http://schemas.microsoft.com/office/2019/extlst" xmlns:r="http://schemas.openxmlformats.org/officeDocument/2006/relationships" xmlns:m="http://schemas.openxmlformats.org/officeDocument/2006/math" xmlns:v="urn:schemas-microsoft-com:vml" xmlns:wp14="http://schemas.microsoft.com/office/word/2010/wordprocessingDrawing" xmlns:wp="http://schemas.openxmlformats.org/drawingml/2006/wordprocessingDrawing" xmlns:w10="urn:schemas-microsoft-com:office:word" xmlns:w="http://schemas.openxmlformats.org/wordprocessingml/2006/main" xmlns:w14="http://schemas.microsoft.com/office/word/2010/wordml" xmlns:w15="http://schemas.microsoft.com/office/word/2012/wordml" xmlns:w16cex="http://schemas.microsoft.com/office/word/2018/wordml/cex" xmlns:w16cid="http://schemas.microsoft.com/office/word/2016/wordml/cid" xmlns:w16="http://schemas.microsoft.com/office/word/2018/wordml" xmlns:w16du="http://schemas.microsoft.com/office/word/2023/wordml/word16du" xmlns:w16sdtdh="http://schemas.microsoft.com/office/word/2020/wordml/sdtdatahash" xmlns:w16sdtfl="http://schemas.microsoft.com/office/word/2024/wordml/sdtformatlock" xmlns:w16se="http://schemas.microsoft.com/office/word/2015/wordml/symex" xmlns:wpg="http://schemas.microsoft.com/office/word/2010/wordprocessingGroup" xmlns:wpi="http://schemas.microsoft.com/office/word/2010/wordprocessingInk" xmlns:wne="http://schemas.microsoft.com/office/word/2006/wordml" xmlns:wps="http://schemas.microsoft.com/office/word/2010/wordprocessingShape" mc:Ignorable="w14 w15 w16se w16cid w16 w16cex w16sdtdh w16sdtfl w16du wp14">
   <w:endnote w:type="separator" w:id="-1">
     <w:p>
       <w:pPr>
@@ -1898,10 +1905,10 @@
 </file>
 
 <file path=word/footer1.xml><?xml version="1.0" encoding="utf-8"?>
-<w:ftr xmlns:wpc="http://schemas.microsoft.com/office/word/2010/wordprocessingCanvas" xmlns:cx="http://schemas.microsoft.com/office/drawing/2014/chartex" xmlns:cx1="http://schemas.microsoft.com/office/drawing/2015/9/8/chartex" xmlns:cx2="http://schemas.microsoft.com/office/drawing/2015/10/21/chartex" xmlns:cx3="http://schemas.microsoft.com/office/drawing/2016/5/9/chartex" xmlns:cx4="http://schemas.microsoft.com/office/drawing/2016/5/10/chartex" xmlns:cx5="http://schemas.microsoft.com/office/drawing/2016/5/11/chartex" xmlns:cx6="http://schemas.microsoft.com/office/drawing/2016/5/12/chartex" xmlns:cx7="http://schemas.microsoft.com/office/drawing/2016/5/13/chartex" xmlns:cx8="http://schemas.microsoft.com/office/drawing/2016/5/14/chartex" xmlns:mc="http://schemas.openxmlformats.org/markup-compatibility/2006" xmlns:aink="http://schemas.microsoft.com/office/drawing/2016/ink" xmlns:am3d="http://schemas.microsoft.com/office/drawing/2017/model3d" xmlns:o="urn:schemas-microsoft-com:office:office" xmlns:oel="http://schemas.microsoft.com/office/2019/extlst" xmlns:r="http://schemas.openxmlformats.org/officeDocument/2006/relationships" xmlns:m="http://schemas.openxmlformats.org/officeDocument/2006/math" xmlns:v="urn:schemas-microsoft-com:vml" xmlns:wp14="http://schemas.microsoft.com/office/word/2010/wordprocessingDrawing" xmlns:wp="http://schemas.openxmlformats.org/drawingml/2006/wordprocessingDrawing" xmlns:w10="urn:schemas-microsoft-com:office:word" xmlns:w="http://schemas.openxmlformats.org/wordprocessingml/2006/main" xmlns:w14="http://schemas.microsoft.com/office/word/2010/wordml" xmlns:w15="http://schemas.microsoft.com/office/word/2012/wordml" xmlns:w16cex="http://schemas.microsoft.com/office/word/2018/wordml/cex" xmlns:w16cid="http://schemas.microsoft.com/office/word/2016/wordml/cid" xmlns:w16="http://schemas.microsoft.com/office/word/2018/wordml" xmlns:w16du="http://schemas.microsoft.com/office/word/2023/wordml/word16du" xmlns:w16sdtdh="http://schemas.microsoft.com/office/word/2020/wordml/sdtdatahash" xmlns:w16se="http://schemas.microsoft.com/office/word/2015/wordml/symex" xmlns:wpg="http://schemas.microsoft.com/office/word/2010/wordprocessingGroup" xmlns:wpi="http://schemas.microsoft.com/office/word/2010/wordprocessingInk" xmlns:wne="http://schemas.microsoft.com/office/word/2006/wordml" xmlns:wps="http://schemas.microsoft.com/office/word/2010/wordprocessingShape" mc:Ignorable="w14 w15 w16se w16cid w16 w16cex w16sdtdh w16du wp14">
+<w:ftr xmlns:wpc="http://schemas.microsoft.com/office/word/2010/wordprocessingCanvas" xmlns:cx="http://schemas.microsoft.com/office/drawing/2014/chartex" xmlns:cx1="http://schemas.microsoft.com/office/drawing/2015/9/8/chartex" xmlns:cx2="http://schemas.microsoft.com/office/drawing/2015/10/21/chartex" xmlns:cx3="http://schemas.microsoft.com/office/drawing/2016/5/9/chartex" xmlns:cx4="http://schemas.microsoft.com/office/drawing/2016/5/10/chartex" xmlns:cx5="http://schemas.microsoft.com/office/drawing/2016/5/11/chartex" xmlns:cx6="http://schemas.microsoft.com/office/drawing/2016/5/12/chartex" xmlns:cx7="http://schemas.microsoft.com/office/drawing/2016/5/13/chartex" xmlns:cx8="http://schemas.microsoft.com/office/drawing/2016/5/14/chartex" xmlns:mc="http://schemas.openxmlformats.org/markup-compatibility/2006" xmlns:aink="http://schemas.microsoft.com/office/drawing/2016/ink" xmlns:am3d="http://schemas.microsoft.com/office/drawing/2017/model3d" xmlns:o="urn:schemas-microsoft-com:office:office" xmlns:oel="http://schemas.microsoft.com/office/2019/extlst" xmlns:r="http://schemas.openxmlformats.org/officeDocument/2006/relationships" xmlns:m="http://schemas.openxmlformats.org/officeDocument/2006/math" xmlns:v="urn:schemas-microsoft-com:vml" xmlns:wp14="http://schemas.microsoft.com/office/word/2010/wordprocessingDrawing" xmlns:wp="http://schemas.openxmlformats.org/drawingml/2006/wordprocessingDrawing" xmlns:w10="urn:schemas-microsoft-com:office:word" xmlns:w="http://schemas.openxmlformats.org/wordprocessingml/2006/main" xmlns:w14="http://schemas.microsoft.com/office/word/2010/wordml" xmlns:w15="http://schemas.microsoft.com/office/word/2012/wordml" xmlns:w16cex="http://schemas.microsoft.com/office/word/2018/wordml/cex" xmlns:w16cid="http://schemas.microsoft.com/office/word/2016/wordml/cid" xmlns:w16="http://schemas.microsoft.com/office/word/2018/wordml" xmlns:w16du="http://schemas.microsoft.com/office/word/2023/wordml/word16du" xmlns:w16sdtdh="http://schemas.microsoft.com/office/word/2020/wordml/sdtdatahash" xmlns:w16sdtfl="http://schemas.microsoft.com/office/word/2024/wordml/sdtformatlock" xmlns:w16se="http://schemas.microsoft.com/office/word/2015/wordml/symex" xmlns:wpg="http://schemas.microsoft.com/office/word/2010/wordprocessingGroup" xmlns:wpi="http://schemas.microsoft.com/office/word/2010/wordprocessingInk" xmlns:wne="http://schemas.microsoft.com/office/word/2006/wordml" xmlns:wps="http://schemas.microsoft.com/office/word/2010/wordprocessingShape" mc:Ignorable="w14 w15 w16se w16cid w16 w16cex w16sdtdh w16sdtfl w16du wp14">
   <w:p>
     <w:pPr>
-      <w:pStyle w:val="Pieddepage"/>
+      <w:pStyle w:val="Footer"/>
     </w:pPr>
     <w:r>
       <w:rPr>
@@ -2004,7 +2011,7 @@
 </file>
 
 <file path=word/footnotes.xml><?xml version="1.0" encoding="utf-8"?>
-<w:footnotes xmlns:wpc="http://schemas.microsoft.com/office/word/2010/wordprocessingCanvas" xmlns:cx="http://schemas.microsoft.com/office/drawing/2014/chartex" xmlns:cx1="http://schemas.microsoft.com/office/drawing/2015/9/8/chartex" xmlns:cx2="http://schemas.microsoft.com/office/drawing/2015/10/21/chartex" xmlns:cx3="http://schemas.microsoft.com/office/drawing/2016/5/9/chartex" xmlns:cx4="http://schemas.microsoft.com/office/drawing/2016/5/10/chartex" xmlns:cx5="http://schemas.microsoft.com/office/drawing/2016/5/11/chartex" xmlns:cx6="http://schemas.microsoft.com/office/drawing/2016/5/12/chartex" xmlns:cx7="http://schemas.microsoft.com/office/drawing/2016/5/13/chartex" xmlns:cx8="http://schemas.microsoft.com/office/drawing/2016/5/14/chartex" xmlns:mc="http://schemas.openxmlformats.org/markup-compatibility/2006" xmlns:aink="http://schemas.microsoft.com/office/drawing/2016/ink" xmlns:am3d="http://schemas.microsoft.com/office/drawing/2017/model3d" xmlns:o="urn:schemas-microsoft-com:office:office" xmlns:oel="http://schemas.microsoft.com/office/2019/extlst" xmlns:r="http://schemas.openxmlformats.org/officeDocument/2006/relationships" xmlns:m="http://schemas.openxmlformats.org/officeDocument/2006/math" xmlns:v="urn:schemas-microsoft-com:vml" xmlns:wp14="http://schemas.microsoft.com/office/word/2010/wordprocessingDrawing" xmlns:wp="http://schemas.openxmlformats.org/drawingml/2006/wordprocessingDrawing" xmlns:w10="urn:schemas-microsoft-com:office:word" xmlns:w="http://schemas.openxmlformats.org/wordprocessingml/2006/main" xmlns:w14="http://schemas.microsoft.com/office/word/2010/wordml" xmlns:w15="http://schemas.microsoft.com/office/word/2012/wordml" xmlns:w16cex="http://schemas.microsoft.com/office/word/2018/wordml/cex" xmlns:w16cid="http://schemas.microsoft.com/office/word/2016/wordml/cid" xmlns:w16="http://schemas.microsoft.com/office/word/2018/wordml" xmlns:w16du="http://schemas.microsoft.com/office/word/2023/wordml/word16du" xmlns:w16sdtdh="http://schemas.microsoft.com/office/word/2020/wordml/sdtdatahash" xmlns:w16se="http://schemas.microsoft.com/office/word/2015/wordml/symex" xmlns:wpg="http://schemas.microsoft.com/office/word/2010/wordprocessingGroup" xmlns:wpi="http://schemas.microsoft.com/office/word/2010/wordprocessingInk" xmlns:wne="http://schemas.microsoft.com/office/word/2006/wordml" xmlns:wps="http://schemas.microsoft.com/office/word/2010/wordprocessingShape" mc:Ignorable="w14 w15 w16se w16cid w16 w16cex w16sdtdh w16du wp14">
+<w:footnotes xmlns:wpc="http://schemas.microsoft.com/office/word/2010/wordprocessingCanvas" xmlns:cx="http://schemas.microsoft.com/office/drawing/2014/chartex" xmlns:cx1="http://schemas.microsoft.com/office/drawing/2015/9/8/chartex" xmlns:cx2="http://schemas.microsoft.com/office/drawing/2015/10/21/chartex" xmlns:cx3="http://schemas.microsoft.com/office/drawing/2016/5/9/chartex" xmlns:cx4="http://schemas.microsoft.com/office/drawing/2016/5/10/chartex" xmlns:cx5="http://schemas.microsoft.com/office/drawing/2016/5/11/chartex" xmlns:cx6="http://schemas.microsoft.com/office/drawing/2016/5/12/chartex" xmlns:cx7="http://schemas.microsoft.com/office/drawing/2016/5/13/chartex" xmlns:cx8="http://schemas.microsoft.com/office/drawing/2016/5/14/chartex" xmlns:mc="http://schemas.openxmlformats.org/markup-compatibility/2006" xmlns:aink="http://schemas.microsoft.com/office/drawing/2016/ink" xmlns:am3d="http://schemas.microsoft.com/office/drawing/2017/model3d" xmlns:o="urn:schemas-microsoft-com:office:office" xmlns:oel="http://schemas.microsoft.com/office/2019/extlst" xmlns:r="http://schemas.openxmlformats.org/officeDocument/2006/relationships" xmlns:m="http://schemas.openxmlformats.org/officeDocument/2006/math" xmlns:v="urn:schemas-microsoft-com:vml" xmlns:wp14="http://schemas.microsoft.com/office/word/2010/wordprocessingDrawing" xmlns:wp="http://schemas.openxmlformats.org/drawingml/2006/wordprocessingDrawing" xmlns:w10="urn:schemas-microsoft-com:office:word" xmlns:w="http://schemas.openxmlformats.org/wordprocessingml/2006/main" xmlns:w14="http://schemas.microsoft.com/office/word/2010/wordml" xmlns:w15="http://schemas.microsoft.com/office/word/2012/wordml" xmlns:w16cex="http://schemas.microsoft.com/office/word/2018/wordml/cex" xmlns:w16cid="http://schemas.microsoft.com/office/word/2016/wordml/cid" xmlns:w16="http://schemas.microsoft.com/office/word/2018/wordml" xmlns:w16du="http://schemas.microsoft.com/office/word/2023/wordml/word16du" xmlns:w16sdtdh="http://schemas.microsoft.com/office/word/2020/wordml/sdtdatahash" xmlns:w16sdtfl="http://schemas.microsoft.com/office/word/2024/wordml/sdtformatlock" xmlns:w16se="http://schemas.microsoft.com/office/word/2015/wordml/symex" xmlns:wpg="http://schemas.microsoft.com/office/word/2010/wordprocessingGroup" xmlns:wpi="http://schemas.microsoft.com/office/word/2010/wordprocessingInk" xmlns:wne="http://schemas.microsoft.com/office/word/2006/wordml" xmlns:wps="http://schemas.microsoft.com/office/word/2010/wordprocessingShape" mc:Ignorable="w14 w15 w16se w16cid w16 w16cex w16sdtdh w16sdtfl w16du wp14">
   <w:footnote w:type="separator" w:id="-1">
     <w:p>
       <w:pPr>
@@ -2038,7 +2045,7 @@
 </file>
 
 <file path=word/numbering.xml><?xml version="1.0" encoding="utf-8"?>
-<w:numbering xmlns:wpc="http://schemas.microsoft.com/office/word/2010/wordprocessingCanvas" xmlns:cx="http://schemas.microsoft.com/office/drawing/2014/chartex" xmlns:cx1="http://schemas.microsoft.com/office/drawing/2015/9/8/chartex" xmlns:cx2="http://schemas.microsoft.com/office/drawing/2015/10/21/chartex" xmlns:cx3="http://schemas.microsoft.com/office/drawing/2016/5/9/chartex" xmlns:cx4="http://schemas.microsoft.com/office/drawing/2016/5/10/chartex" xmlns:cx5="http://schemas.microsoft.com/office/drawing/2016/5/11/chartex" xmlns:cx6="http://schemas.microsoft.com/office/drawing/2016/5/12/chartex" xmlns:cx7="http://schemas.microsoft.com/office/drawing/2016/5/13/chartex" xmlns:cx8="http://schemas.microsoft.com/office/drawing/2016/5/14/chartex" xmlns:mc="http://schemas.openxmlformats.org/markup-compatibility/2006" xmlns:aink="http://schemas.microsoft.com/office/drawing/2016/ink" xmlns:am3d="http://schemas.microsoft.com/office/drawing/2017/model3d" xmlns:o="urn:schemas-microsoft-com:office:office" xmlns:oel="http://schemas.microsoft.com/office/2019/extlst" xmlns:r="http://schemas.openxmlformats.org/officeDocument/2006/relationships" xmlns:m="http://schemas.openxmlformats.org/officeDocument/2006/math" xmlns:v="urn:schemas-microsoft-com:vml" xmlns:wp14="http://schemas.microsoft.com/office/word/2010/wordprocessingDrawing" xmlns:wp="http://schemas.openxmlformats.org/drawingml/2006/wordprocessingDrawing" xmlns:w10="urn:schemas-microsoft-com:office:word" xmlns:w="http://schemas.openxmlformats.org/wordprocessingml/2006/main" xmlns:w14="http://schemas.microsoft.com/office/word/2010/wordml" xmlns:w15="http://schemas.microsoft.com/office/word/2012/wordml" xmlns:w16cex="http://schemas.microsoft.com/office/word/2018/wordml/cex" xmlns:w16cid="http://schemas.microsoft.com/office/word/2016/wordml/cid" xmlns:w16="http://schemas.microsoft.com/office/word/2018/wordml" xmlns:w16du="http://schemas.microsoft.com/office/word/2023/wordml/word16du" xmlns:w16sdtdh="http://schemas.microsoft.com/office/word/2020/wordml/sdtdatahash" xmlns:w16se="http://schemas.microsoft.com/office/word/2015/wordml/symex" xmlns:wpg="http://schemas.microsoft.com/office/word/2010/wordprocessingGroup" xmlns:wpi="http://schemas.microsoft.com/office/word/2010/wordprocessingInk" xmlns:wne="http://schemas.microsoft.com/office/word/2006/wordml" xmlns:wps="http://schemas.microsoft.com/office/word/2010/wordprocessingShape" mc:Ignorable="w14 w15 w16se w16cid w16 w16cex w16sdtdh w16du wp14">
+<w:numbering xmlns:wpc="http://schemas.microsoft.com/office/word/2010/wordprocessingCanvas" xmlns:cx="http://schemas.microsoft.com/office/drawing/2014/chartex" xmlns:cx1="http://schemas.microsoft.com/office/drawing/2015/9/8/chartex" xmlns:cx2="http://schemas.microsoft.com/office/drawing/2015/10/21/chartex" xmlns:cx3="http://schemas.microsoft.com/office/drawing/2016/5/9/chartex" xmlns:cx4="http://schemas.microsoft.com/office/drawing/2016/5/10/chartex" xmlns:cx5="http://schemas.microsoft.com/office/drawing/2016/5/11/chartex" xmlns:cx6="http://schemas.microsoft.com/office/drawing/2016/5/12/chartex" xmlns:cx7="http://schemas.microsoft.com/office/drawing/2016/5/13/chartex" xmlns:cx8="http://schemas.microsoft.com/office/drawing/2016/5/14/chartex" xmlns:mc="http://schemas.openxmlformats.org/markup-compatibility/2006" xmlns:aink="http://schemas.microsoft.com/office/drawing/2016/ink" xmlns:am3d="http://schemas.microsoft.com/office/drawing/2017/model3d" xmlns:o="urn:schemas-microsoft-com:office:office" xmlns:oel="http://schemas.microsoft.com/office/2019/extlst" xmlns:r="http://schemas.openxmlformats.org/officeDocument/2006/relationships" xmlns:m="http://schemas.openxmlformats.org/officeDocument/2006/math" xmlns:v="urn:schemas-microsoft-com:vml" xmlns:wp14="http://schemas.microsoft.com/office/word/2010/wordprocessingDrawing" xmlns:wp="http://schemas.openxmlformats.org/drawingml/2006/wordprocessingDrawing" xmlns:w10="urn:schemas-microsoft-com:office:word" xmlns:w="http://schemas.openxmlformats.org/wordprocessingml/2006/main" xmlns:w14="http://schemas.microsoft.com/office/word/2010/wordml" xmlns:w15="http://schemas.microsoft.com/office/word/2012/wordml" xmlns:w16cex="http://schemas.microsoft.com/office/word/2018/wordml/cex" xmlns:w16cid="http://schemas.microsoft.com/office/word/2016/wordml/cid" xmlns:w16="http://schemas.microsoft.com/office/word/2018/wordml" xmlns:w16du="http://schemas.microsoft.com/office/word/2023/wordml/word16du" xmlns:w16sdtdh="http://schemas.microsoft.com/office/word/2020/wordml/sdtdatahash" xmlns:w16sdtfl="http://schemas.microsoft.com/office/word/2024/wordml/sdtformatlock" xmlns:w16se="http://schemas.microsoft.com/office/word/2015/wordml/symex" xmlns:wpg="http://schemas.microsoft.com/office/word/2010/wordprocessingGroup" xmlns:wpi="http://schemas.microsoft.com/office/word/2010/wordprocessingInk" xmlns:wne="http://schemas.microsoft.com/office/word/2006/wordml" xmlns:wps="http://schemas.microsoft.com/office/word/2010/wordprocessingShape" mc:Ignorable="w14 w15 w16se w16cid w16 w16cex w16sdtdh w16sdtfl w16du wp14">
   <w:abstractNum w:abstractNumId="0" w15:restartNumberingAfterBreak="0">
     <w:nsid w:val="028C728C"/>
     <w:multiLevelType w:val="hybridMultilevel"/>
@@ -3087,7 +3094,7 @@
 </file>
 
 <file path=word/people.xml><?xml version="1.0" encoding="utf-8"?>
-<w15:people xmlns:wpc="http://schemas.microsoft.com/office/word/2010/wordprocessingCanvas" xmlns:cx="http://schemas.microsoft.com/office/drawing/2014/chartex" xmlns:cx1="http://schemas.microsoft.com/office/drawing/2015/9/8/chartex" xmlns:cx2="http://schemas.microsoft.com/office/drawing/2015/10/21/chartex" xmlns:cx3="http://schemas.microsoft.com/office/drawing/2016/5/9/chartex" xmlns:cx4="http://schemas.microsoft.com/office/drawing/2016/5/10/chartex" xmlns:cx5="http://schemas.microsoft.com/office/drawing/2016/5/11/chartex" xmlns:cx6="http://schemas.microsoft.com/office/drawing/2016/5/12/chartex" xmlns:cx7="http://schemas.microsoft.com/office/drawing/2016/5/13/chartex" xmlns:cx8="http://schemas.microsoft.com/office/drawing/2016/5/14/chartex" xmlns:mc="http://schemas.openxmlformats.org/markup-compatibility/2006" xmlns:aink="http://schemas.microsoft.com/office/drawing/2016/ink" xmlns:am3d="http://schemas.microsoft.com/office/drawing/2017/model3d" xmlns:o="urn:schemas-microsoft-com:office:office" xmlns:oel="http://schemas.microsoft.com/office/2019/extlst" xmlns:r="http://schemas.openxmlformats.org/officeDocument/2006/relationships" xmlns:m="http://schemas.openxmlformats.org/officeDocument/2006/math" xmlns:v="urn:schemas-microsoft-com:vml" xmlns:wp14="http://schemas.microsoft.com/office/word/2010/wordprocessingDrawing" xmlns:wp="http://schemas.openxmlformats.org/drawingml/2006/wordprocessingDrawing" xmlns:w10="urn:schemas-microsoft-com:office:word" xmlns:w="http://schemas.openxmlformats.org/wordprocessingml/2006/main" xmlns:w14="http://schemas.microsoft.com/office/word/2010/wordml" xmlns:w15="http://schemas.microsoft.com/office/word/2012/wordml" xmlns:w16cex="http://schemas.microsoft.com/office/word/2018/wordml/cex" xmlns:w16cid="http://schemas.microsoft.com/office/word/2016/wordml/cid" xmlns:w16="http://schemas.microsoft.com/office/word/2018/wordml" xmlns:w16du="http://schemas.microsoft.com/office/word/2023/wordml/word16du" xmlns:w16sdtdh="http://schemas.microsoft.com/office/word/2020/wordml/sdtdatahash" xmlns:w16se="http://schemas.microsoft.com/office/word/2015/wordml/symex" xmlns:wpg="http://schemas.microsoft.com/office/word/2010/wordprocessingGroup" xmlns:wpi="http://schemas.microsoft.com/office/word/2010/wordprocessingInk" xmlns:wne="http://schemas.microsoft.com/office/word/2006/wordml" xmlns:wps="http://schemas.microsoft.com/office/word/2010/wordprocessingShape" mc:Ignorable="w14 w15 w16se w16cid w16 w16cex w16sdtdh w16du wp14">
+<w15:people xmlns:wpc="http://schemas.microsoft.com/office/word/2010/wordprocessingCanvas" xmlns:cx="http://schemas.microsoft.com/office/drawing/2014/chartex" xmlns:cx1="http://schemas.microsoft.com/office/drawing/2015/9/8/chartex" xmlns:cx2="http://schemas.microsoft.com/office/drawing/2015/10/21/chartex" xmlns:cx3="http://schemas.microsoft.com/office/drawing/2016/5/9/chartex" xmlns:cx4="http://schemas.microsoft.com/office/drawing/2016/5/10/chartex" xmlns:cx5="http://schemas.microsoft.com/office/drawing/2016/5/11/chartex" xmlns:cx6="http://schemas.microsoft.com/office/drawing/2016/5/12/chartex" xmlns:cx7="http://schemas.microsoft.com/office/drawing/2016/5/13/chartex" xmlns:cx8="http://schemas.microsoft.com/office/drawing/2016/5/14/chartex" xmlns:mc="http://schemas.openxmlformats.org/markup-compatibility/2006" xmlns:aink="http://schemas.microsoft.com/office/drawing/2016/ink" xmlns:am3d="http://schemas.microsoft.com/office/drawing/2017/model3d" xmlns:o="urn:schemas-microsoft-com:office:office" xmlns:oel="http://schemas.microsoft.com/office/2019/extlst" xmlns:r="http://schemas.openxmlformats.org/officeDocument/2006/relationships" xmlns:m="http://schemas.openxmlformats.org/officeDocument/2006/math" xmlns:v="urn:schemas-microsoft-com:vml" xmlns:wp14="http://schemas.microsoft.com/office/word/2010/wordprocessingDrawing" xmlns:wp="http://schemas.openxmlformats.org/drawingml/2006/wordprocessingDrawing" xmlns:w10="urn:schemas-microsoft-com:office:word" xmlns:w="http://schemas.openxmlformats.org/wordprocessingml/2006/main" xmlns:w14="http://schemas.microsoft.com/office/word/2010/wordml" xmlns:w15="http://schemas.microsoft.com/office/word/2012/wordml" xmlns:w16cex="http://schemas.microsoft.com/office/word/2018/wordml/cex" xmlns:w16cid="http://schemas.microsoft.com/office/word/2016/wordml/cid" xmlns:w16="http://schemas.microsoft.com/office/word/2018/wordml" xmlns:w16du="http://schemas.microsoft.com/office/word/2023/wordml/word16du" xmlns:w16sdtdh="http://schemas.microsoft.com/office/word/2020/wordml/sdtdatahash" xmlns:w16sdtfl="http://schemas.microsoft.com/office/word/2024/wordml/sdtformatlock" xmlns:w16se="http://schemas.microsoft.com/office/word/2015/wordml/symex" xmlns:wpg="http://schemas.microsoft.com/office/word/2010/wordprocessingGroup" xmlns:wpi="http://schemas.microsoft.com/office/word/2010/wordprocessingInk" xmlns:wne="http://schemas.microsoft.com/office/word/2006/wordml" xmlns:wps="http://schemas.microsoft.com/office/word/2010/wordprocessingShape" mc:Ignorable="w14 w15 w16se w16cid w16 w16cex w16sdtdh w16sdtfl w16du wp14">
   <w15:person w15:author="Stephane LEBLANC">
     <w15:presenceInfo w15:providerId="AD" w15:userId="S::stephane.leblanc@montreal.ca::ea9e3688-37d2-4ebe-9bbb-c814146bab43"/>
   </w15:person>
@@ -3098,7 +3105,7 @@
 </file>
 
 <file path=word/styles.xml><?xml version="1.0" encoding="utf-8"?>
-<w:styles xmlns:mc="http://schemas.openxmlformats.org/markup-compatibility/2006" xmlns:r="http://schemas.openxmlformats.org/officeDocument/2006/relationships" xmlns:w="http://schemas.openxmlformats.org/wordprocessingml/2006/main" xmlns:w14="http://schemas.microsoft.com/office/word/2010/wordml" xmlns:w15="http://schemas.microsoft.com/office/word/2012/wordml" xmlns:w16cex="http://schemas.microsoft.com/office/word/2018/wordml/cex" xmlns:w16cid="http://schemas.microsoft.com/office/word/2016/wordml/cid" xmlns:w16="http://schemas.microsoft.com/office/word/2018/wordml" xmlns:w16du="http://schemas.microsoft.com/office/word/2023/wordml/word16du" xmlns:w16sdtdh="http://schemas.microsoft.com/office/word/2020/wordml/sdtdatahash" xmlns:w16se="http://schemas.microsoft.com/office/word/2015/wordml/symex" mc:Ignorable="w14 w15 w16se w16cid w16 w16cex w16sdtdh w16du">
+<w:styles xmlns:mc="http://schemas.openxmlformats.org/markup-compatibility/2006" xmlns:r="http://schemas.openxmlformats.org/officeDocument/2006/relationships" xmlns:w="http://schemas.openxmlformats.org/wordprocessingml/2006/main" xmlns:w14="http://schemas.microsoft.com/office/word/2010/wordml" xmlns:w15="http://schemas.microsoft.com/office/word/2012/wordml" xmlns:w16cex="http://schemas.microsoft.com/office/word/2018/wordml/cex" xmlns:w16cid="http://schemas.microsoft.com/office/word/2016/wordml/cid" xmlns:w16="http://schemas.microsoft.com/office/word/2018/wordml" xmlns:w16du="http://schemas.microsoft.com/office/word/2023/wordml/word16du" xmlns:w16sdtdh="http://schemas.microsoft.com/office/word/2020/wordml/sdtdatahash" xmlns:w16sdtfl="http://schemas.microsoft.com/office/word/2024/wordml/sdtformatlock" xmlns:w16se="http://schemas.microsoft.com/office/word/2015/wordml/symex" mc:Ignorable="w14 w15 w16se w16cid w16 w16cex w16sdtdh w16sdtfl w16du">
   <w:docDefaults>
     <w:rPrDefault>
       <w:rPr>
@@ -3500,11 +3507,11 @@
       <w:sz w:val="22"/>
     </w:rPr>
   </w:style>
-  <w:style w:type="paragraph" w:styleId="Titre1">
+  <w:style w:type="paragraph" w:styleId="Heading1">
     <w:name w:val="heading 1"/>
     <w:basedOn w:val="Normal"/>
     <w:next w:val="Normal"/>
-    <w:link w:val="Titre1Car"/>
+    <w:link w:val="Heading1Char"/>
     <w:uiPriority w:val="9"/>
     <w:qFormat/>
     <w:rsid w:val="00676482"/>
@@ -3524,11 +3531,11 @@
       <w:szCs w:val="36"/>
     </w:rPr>
   </w:style>
-  <w:style w:type="paragraph" w:styleId="Titre2">
+  <w:style w:type="paragraph" w:styleId="Heading2">
     <w:name w:val="heading 2"/>
     <w:basedOn w:val="Normal"/>
     <w:next w:val="Normal"/>
-    <w:link w:val="Titre2Car"/>
+    <w:link w:val="Heading2Char"/>
     <w:autoRedefine/>
     <w:uiPriority w:val="9"/>
     <w:unhideWhenUsed/>
@@ -3548,11 +3555,11 @@
       <w:szCs w:val="28"/>
     </w:rPr>
   </w:style>
-  <w:style w:type="paragraph" w:styleId="Titre3">
+  <w:style w:type="paragraph" w:styleId="Heading3">
     <w:name w:val="heading 3"/>
     <w:basedOn w:val="Normal"/>
     <w:next w:val="Normal"/>
-    <w:link w:val="Titre3Car"/>
+    <w:link w:val="Heading3Char"/>
     <w:uiPriority w:val="9"/>
     <w:unhideWhenUsed/>
     <w:qFormat/>
@@ -3570,11 +3577,11 @@
       <w:szCs w:val="26"/>
     </w:rPr>
   </w:style>
-  <w:style w:type="paragraph" w:styleId="Titre4">
+  <w:style w:type="paragraph" w:styleId="Heading4">
     <w:name w:val="heading 4"/>
     <w:basedOn w:val="Normal"/>
     <w:next w:val="Normal"/>
-    <w:link w:val="Titre4Car"/>
+    <w:link w:val="Heading4Char"/>
     <w:uiPriority w:val="9"/>
     <w:unhideWhenUsed/>
     <w:qFormat/>
@@ -3591,11 +3598,11 @@
       <w:szCs w:val="24"/>
     </w:rPr>
   </w:style>
-  <w:style w:type="paragraph" w:styleId="Titre5">
+  <w:style w:type="paragraph" w:styleId="Heading5">
     <w:name w:val="heading 5"/>
     <w:basedOn w:val="Normal"/>
     <w:next w:val="Normal"/>
-    <w:link w:val="Titre5Car"/>
+    <w:link w:val="Heading5Char"/>
     <w:uiPriority w:val="9"/>
     <w:semiHidden/>
     <w:unhideWhenUsed/>
@@ -3614,11 +3621,11 @@
       <w:szCs w:val="22"/>
     </w:rPr>
   </w:style>
-  <w:style w:type="paragraph" w:styleId="Titre6">
+  <w:style w:type="paragraph" w:styleId="Heading6">
     <w:name w:val="heading 6"/>
     <w:basedOn w:val="Normal"/>
     <w:next w:val="Normal"/>
-    <w:link w:val="Titre6Car"/>
+    <w:link w:val="Heading6Char"/>
     <w:uiPriority w:val="9"/>
     <w:semiHidden/>
     <w:unhideWhenUsed/>
@@ -3635,11 +3642,11 @@
       <w:color w:val="595959" w:themeColor="text1" w:themeTint="A6"/>
     </w:rPr>
   </w:style>
-  <w:style w:type="paragraph" w:styleId="Titre7">
+  <w:style w:type="paragraph" w:styleId="Heading7">
     <w:name w:val="heading 7"/>
     <w:basedOn w:val="Normal"/>
     <w:next w:val="Normal"/>
-    <w:link w:val="Titre7Car"/>
+    <w:link w:val="Heading7Char"/>
     <w:uiPriority w:val="9"/>
     <w:semiHidden/>
     <w:unhideWhenUsed/>
@@ -3658,11 +3665,11 @@
       <w:color w:val="595959" w:themeColor="text1" w:themeTint="A6"/>
     </w:rPr>
   </w:style>
-  <w:style w:type="paragraph" w:styleId="Titre8">
+  <w:style w:type="paragraph" w:styleId="Heading8">
     <w:name w:val="heading 8"/>
     <w:basedOn w:val="Normal"/>
     <w:next w:val="Normal"/>
-    <w:link w:val="Titre8Car"/>
+    <w:link w:val="Heading8Char"/>
     <w:uiPriority w:val="9"/>
     <w:semiHidden/>
     <w:unhideWhenUsed/>
@@ -3680,11 +3687,11 @@
       <w:color w:val="595959" w:themeColor="text1" w:themeTint="A6"/>
     </w:rPr>
   </w:style>
-  <w:style w:type="paragraph" w:styleId="Titre9">
+  <w:style w:type="paragraph" w:styleId="Heading9">
     <w:name w:val="heading 9"/>
     <w:basedOn w:val="Normal"/>
     <w:next w:val="Normal"/>
-    <w:link w:val="Titre9Car"/>
+    <w:link w:val="Heading9Char"/>
     <w:uiPriority w:val="9"/>
     <w:semiHidden/>
     <w:unhideWhenUsed/>
@@ -3704,12 +3711,13 @@
       <w:color w:val="595959" w:themeColor="text1" w:themeTint="A6"/>
     </w:rPr>
   </w:style>
-  <w:style w:type="character" w:default="1" w:styleId="Policepardfaut">
+  <w:style w:type="character" w:default="1" w:styleId="DefaultParagraphFont">
     <w:name w:val="Default Paragraph Font"/>
     <w:uiPriority w:val="1"/>
+    <w:semiHidden/>
     <w:unhideWhenUsed/>
   </w:style>
-  <w:style w:type="table" w:default="1" w:styleId="TableauNormal">
+  <w:style w:type="table" w:default="1" w:styleId="TableNormal">
     <w:name w:val="Normal Table"/>
     <w:uiPriority w:val="99"/>
     <w:semiHidden/>
@@ -3724,16 +3732,16 @@
       </w:tblCellMar>
     </w:tblPr>
   </w:style>
-  <w:style w:type="numbering" w:default="1" w:styleId="Aucuneliste">
+  <w:style w:type="numbering" w:default="1" w:styleId="NoList">
     <w:name w:val="No List"/>
     <w:uiPriority w:val="99"/>
     <w:semiHidden/>
     <w:unhideWhenUsed/>
   </w:style>
-  <w:style w:type="character" w:customStyle="1" w:styleId="Titre1Car">
-    <w:name w:val="Titre 1 Car"/>
-    <w:basedOn w:val="Policepardfaut"/>
-    <w:link w:val="Titre1"/>
+  <w:style w:type="character" w:customStyle="1" w:styleId="Heading1Char">
+    <w:name w:val="Heading 1 Char"/>
+    <w:basedOn w:val="DefaultParagraphFont"/>
+    <w:link w:val="Heading1"/>
     <w:uiPriority w:val="9"/>
     <w:rsid w:val="00676482"/>
     <w:rPr>
@@ -3743,10 +3751,10 @@
       <w:szCs w:val="36"/>
     </w:rPr>
   </w:style>
-  <w:style w:type="character" w:customStyle="1" w:styleId="Titre2Car">
-    <w:name w:val="Titre 2 Car"/>
-    <w:basedOn w:val="Policepardfaut"/>
-    <w:link w:val="Titre2"/>
+  <w:style w:type="character" w:customStyle="1" w:styleId="Heading2Char">
+    <w:name w:val="Heading 2 Char"/>
+    <w:basedOn w:val="DefaultParagraphFont"/>
+    <w:link w:val="Heading2"/>
     <w:uiPriority w:val="9"/>
     <w:rsid w:val="00676482"/>
     <w:rPr>
@@ -3757,10 +3765,10 @@
       <w:szCs w:val="28"/>
     </w:rPr>
   </w:style>
-  <w:style w:type="character" w:customStyle="1" w:styleId="Titre3Car">
-    <w:name w:val="Titre 3 Car"/>
-    <w:basedOn w:val="Policepardfaut"/>
-    <w:link w:val="Titre3"/>
+  <w:style w:type="character" w:customStyle="1" w:styleId="Heading3Char">
+    <w:name w:val="Heading 3 Char"/>
+    <w:basedOn w:val="DefaultParagraphFont"/>
+    <w:link w:val="Heading3"/>
     <w:uiPriority w:val="9"/>
     <w:rsid w:val="0097153A"/>
     <w:rPr>
@@ -3770,10 +3778,10 @@
       <w:szCs w:val="26"/>
     </w:rPr>
   </w:style>
-  <w:style w:type="character" w:customStyle="1" w:styleId="Titre4Car">
-    <w:name w:val="Titre 4 Car"/>
-    <w:basedOn w:val="Policepardfaut"/>
-    <w:link w:val="Titre4"/>
+  <w:style w:type="character" w:customStyle="1" w:styleId="Heading4Char">
+    <w:name w:val="Heading 4 Char"/>
+    <w:basedOn w:val="DefaultParagraphFont"/>
+    <w:link w:val="Heading4"/>
     <w:uiPriority w:val="9"/>
     <w:rsid w:val="0097153A"/>
     <w:rPr>
@@ -3782,10 +3790,10 @@
       <w:szCs w:val="24"/>
     </w:rPr>
   </w:style>
-  <w:style w:type="character" w:customStyle="1" w:styleId="Titre5Car">
-    <w:name w:val="Titre 5 Car"/>
-    <w:basedOn w:val="Policepardfaut"/>
-    <w:link w:val="Titre5"/>
+  <w:style w:type="character" w:customStyle="1" w:styleId="Heading5Char">
+    <w:name w:val="Heading 5 Char"/>
+    <w:basedOn w:val="DefaultParagraphFont"/>
+    <w:link w:val="Heading5"/>
     <w:uiPriority w:val="9"/>
     <w:semiHidden/>
     <w:rsid w:val="0097153A"/>
@@ -3797,10 +3805,10 @@
       <w:szCs w:val="22"/>
     </w:rPr>
   </w:style>
-  <w:style w:type="character" w:customStyle="1" w:styleId="Titre6Car">
-    <w:name w:val="Titre 6 Car"/>
-    <w:basedOn w:val="Policepardfaut"/>
-    <w:link w:val="Titre6"/>
+  <w:style w:type="character" w:customStyle="1" w:styleId="Heading6Char">
+    <w:name w:val="Heading 6 Char"/>
+    <w:basedOn w:val="DefaultParagraphFont"/>
+    <w:link w:val="Heading6"/>
     <w:uiPriority w:val="9"/>
     <w:semiHidden/>
     <w:rsid w:val="0097153A"/>
@@ -3809,10 +3817,10 @@
       <w:color w:val="595959" w:themeColor="text1" w:themeTint="A6"/>
     </w:rPr>
   </w:style>
-  <w:style w:type="character" w:customStyle="1" w:styleId="Titre7Car">
-    <w:name w:val="Titre 7 Car"/>
-    <w:basedOn w:val="Policepardfaut"/>
-    <w:link w:val="Titre7"/>
+  <w:style w:type="character" w:customStyle="1" w:styleId="Heading7Char">
+    <w:name w:val="Heading 7 Char"/>
+    <w:basedOn w:val="DefaultParagraphFont"/>
+    <w:link w:val="Heading7"/>
     <w:uiPriority w:val="9"/>
     <w:semiHidden/>
     <w:rsid w:val="0097153A"/>
@@ -3823,10 +3831,10 @@
       <w:color w:val="595959" w:themeColor="text1" w:themeTint="A6"/>
     </w:rPr>
   </w:style>
-  <w:style w:type="character" w:customStyle="1" w:styleId="Titre8Car">
-    <w:name w:val="Titre 8 Car"/>
-    <w:basedOn w:val="Policepardfaut"/>
-    <w:link w:val="Titre8"/>
+  <w:style w:type="character" w:customStyle="1" w:styleId="Heading8Char">
+    <w:name w:val="Heading 8 Char"/>
+    <w:basedOn w:val="DefaultParagraphFont"/>
+    <w:link w:val="Heading8"/>
     <w:uiPriority w:val="9"/>
     <w:semiHidden/>
     <w:rsid w:val="0097153A"/>
@@ -3836,10 +3844,10 @@
       <w:color w:val="595959" w:themeColor="text1" w:themeTint="A6"/>
     </w:rPr>
   </w:style>
-  <w:style w:type="character" w:customStyle="1" w:styleId="Titre9Car">
-    <w:name w:val="Titre 9 Car"/>
-    <w:basedOn w:val="Policepardfaut"/>
-    <w:link w:val="Titre9"/>
+  <w:style w:type="character" w:customStyle="1" w:styleId="Heading9Char">
+    <w:name w:val="Heading 9 Char"/>
+    <w:basedOn w:val="DefaultParagraphFont"/>
+    <w:link w:val="Heading9"/>
     <w:uiPriority w:val="9"/>
     <w:semiHidden/>
     <w:rsid w:val="0097153A"/>
@@ -3851,11 +3859,11 @@
       <w:color w:val="595959" w:themeColor="text1" w:themeTint="A6"/>
     </w:rPr>
   </w:style>
-  <w:style w:type="paragraph" w:styleId="Titre">
+  <w:style w:type="paragraph" w:styleId="Title">
     <w:name w:val="Title"/>
     <w:basedOn w:val="Normal"/>
     <w:next w:val="Normal"/>
-    <w:link w:val="TitreCar"/>
+    <w:link w:val="TitleChar"/>
     <w:uiPriority w:val="10"/>
     <w:qFormat/>
     <w:rsid w:val="0097153A"/>
@@ -3871,10 +3879,10 @@
       <w:szCs w:val="80"/>
     </w:rPr>
   </w:style>
-  <w:style w:type="character" w:customStyle="1" w:styleId="TitreCar">
-    <w:name w:val="Titre Car"/>
-    <w:basedOn w:val="Policepardfaut"/>
-    <w:link w:val="Titre"/>
+  <w:style w:type="character" w:customStyle="1" w:styleId="TitleChar">
+    <w:name w:val="Title Char"/>
+    <w:basedOn w:val="DefaultParagraphFont"/>
+    <w:link w:val="Title"/>
     <w:uiPriority w:val="10"/>
     <w:rsid w:val="0097153A"/>
     <w:rPr>
@@ -3885,11 +3893,11 @@
       <w:szCs w:val="80"/>
     </w:rPr>
   </w:style>
-  <w:style w:type="paragraph" w:styleId="Sous-titre">
+  <w:style w:type="paragraph" w:styleId="Subtitle">
     <w:name w:val="Subtitle"/>
     <w:basedOn w:val="Normal"/>
     <w:next w:val="Normal"/>
-    <w:link w:val="Sous-titreCar"/>
+    <w:link w:val="SubtitleChar"/>
     <w:uiPriority w:val="11"/>
     <w:qFormat/>
     <w:rsid w:val="0097153A"/>
@@ -3906,10 +3914,10 @@
       <w:szCs w:val="30"/>
     </w:rPr>
   </w:style>
-  <w:style w:type="character" w:customStyle="1" w:styleId="Sous-titreCar">
-    <w:name w:val="Sous-titre Car"/>
-    <w:basedOn w:val="Policepardfaut"/>
-    <w:link w:val="Sous-titre"/>
+  <w:style w:type="character" w:customStyle="1" w:styleId="SubtitleChar">
+    <w:name w:val="Subtitle Char"/>
+    <w:basedOn w:val="DefaultParagraphFont"/>
+    <w:link w:val="Subtitle"/>
     <w:uiPriority w:val="11"/>
     <w:rsid w:val="0097153A"/>
     <w:rPr>
@@ -3919,11 +3927,11 @@
       <w:szCs w:val="30"/>
     </w:rPr>
   </w:style>
-  <w:style w:type="paragraph" w:styleId="Citation">
+  <w:style w:type="paragraph" w:styleId="Quote">
     <w:name w:val="Quote"/>
     <w:basedOn w:val="Normal"/>
     <w:next w:val="Normal"/>
-    <w:link w:val="CitationCar"/>
+    <w:link w:val="QuoteChar"/>
     <w:uiPriority w:val="29"/>
     <w:qFormat/>
     <w:rsid w:val="0097153A"/>
@@ -3937,10 +3945,10 @@
       <w:iCs/>
     </w:rPr>
   </w:style>
-  <w:style w:type="character" w:customStyle="1" w:styleId="CitationCar">
-    <w:name w:val="Citation Car"/>
-    <w:basedOn w:val="Policepardfaut"/>
-    <w:link w:val="Citation"/>
+  <w:style w:type="character" w:customStyle="1" w:styleId="QuoteChar">
+    <w:name w:val="Quote Char"/>
+    <w:basedOn w:val="DefaultParagraphFont"/>
+    <w:link w:val="Quote"/>
     <w:uiPriority w:val="29"/>
     <w:rsid w:val="0097153A"/>
     <w:rPr>
@@ -3948,7 +3956,7 @@
       <w:iCs/>
     </w:rPr>
   </w:style>
-  <w:style w:type="paragraph" w:styleId="Paragraphedeliste">
+  <w:style w:type="paragraph" w:styleId="ListParagraph">
     <w:name w:val="List Paragraph"/>
     <w:basedOn w:val="Normal"/>
     <w:uiPriority w:val="34"/>
@@ -3959,9 +3967,9 @@
       <w:contextualSpacing/>
     </w:pPr>
   </w:style>
-  <w:style w:type="character" w:styleId="Accentuationintense">
+  <w:style w:type="character" w:styleId="IntenseEmphasis">
     <w:name w:val="Intense Emphasis"/>
-    <w:basedOn w:val="Policepardfaut"/>
+    <w:basedOn w:val="DefaultParagraphFont"/>
     <w:uiPriority w:val="21"/>
     <w:qFormat/>
     <w:rsid w:val="0097153A"/>
@@ -3972,11 +3980,11 @@
       <w:iCs/>
     </w:rPr>
   </w:style>
-  <w:style w:type="paragraph" w:styleId="Citationintense">
+  <w:style w:type="paragraph" w:styleId="IntenseQuote">
     <w:name w:val="Intense Quote"/>
     <w:basedOn w:val="Normal"/>
     <w:next w:val="Normal"/>
-    <w:link w:val="CitationintenseCar"/>
+    <w:link w:val="IntenseQuoteChar"/>
     <w:uiPriority w:val="30"/>
     <w:qFormat/>
     <w:rsid w:val="0097153A"/>
@@ -3992,10 +4000,10 @@
       <w:szCs w:val="28"/>
     </w:rPr>
   </w:style>
-  <w:style w:type="character" w:customStyle="1" w:styleId="CitationintenseCar">
-    <w:name w:val="Citation intense Car"/>
-    <w:basedOn w:val="Policepardfaut"/>
-    <w:link w:val="Citationintense"/>
+  <w:style w:type="character" w:customStyle="1" w:styleId="IntenseQuoteChar">
+    <w:name w:val="Intense Quote Char"/>
+    <w:basedOn w:val="DefaultParagraphFont"/>
+    <w:link w:val="IntenseQuote"/>
     <w:uiPriority w:val="30"/>
     <w:rsid w:val="0097153A"/>
     <w:rPr>
@@ -4005,9 +4013,9 @@
       <w:szCs w:val="28"/>
     </w:rPr>
   </w:style>
-  <w:style w:type="character" w:styleId="Rfrenceintense">
+  <w:style w:type="character" w:styleId="IntenseReference">
     <w:name w:val="Intense Reference"/>
-    <w:basedOn w:val="Policepardfaut"/>
+    <w:basedOn w:val="DefaultParagraphFont"/>
     <w:uiPriority w:val="32"/>
     <w:qFormat/>
     <w:rsid w:val="0097153A"/>
@@ -4018,9 +4026,9 @@
       <w:u w:val="single"/>
     </w:rPr>
   </w:style>
-  <w:style w:type="character" w:styleId="Marquedecommentaire">
+  <w:style w:type="character" w:styleId="CommentReference">
     <w:name w:val="annotation reference"/>
-    <w:basedOn w:val="Policepardfaut"/>
+    <w:basedOn w:val="DefaultParagraphFont"/>
     <w:uiPriority w:val="99"/>
     <w:semiHidden/>
     <w:unhideWhenUsed/>
@@ -4030,10 +4038,10 @@
       <w:szCs w:val="16"/>
     </w:rPr>
   </w:style>
-  <w:style w:type="paragraph" w:styleId="Commentaire">
+  <w:style w:type="paragraph" w:styleId="CommentText">
     <w:name w:val="annotation text"/>
     <w:basedOn w:val="Normal"/>
-    <w:link w:val="CommentaireCar"/>
+    <w:link w:val="CommentTextChar"/>
     <w:uiPriority w:val="99"/>
     <w:unhideWhenUsed/>
     <w:rsid w:val="00A57DAC"/>
@@ -4045,10 +4053,10 @@
       <w:szCs w:val="20"/>
     </w:rPr>
   </w:style>
-  <w:style w:type="character" w:customStyle="1" w:styleId="CommentaireCar">
-    <w:name w:val="Commentaire Car"/>
-    <w:basedOn w:val="Policepardfaut"/>
-    <w:link w:val="Commentaire"/>
+  <w:style w:type="character" w:customStyle="1" w:styleId="CommentTextChar">
+    <w:name w:val="Comment Text Char"/>
+    <w:basedOn w:val="DefaultParagraphFont"/>
+    <w:link w:val="CommentText"/>
     <w:uiPriority w:val="99"/>
     <w:rsid w:val="00A57DAC"/>
     <w:rPr>
@@ -4056,11 +4064,11 @@
       <w:szCs w:val="20"/>
     </w:rPr>
   </w:style>
-  <w:style w:type="paragraph" w:styleId="Objetducommentaire">
+  <w:style w:type="paragraph" w:styleId="CommentSubject">
     <w:name w:val="annotation subject"/>
-    <w:basedOn w:val="Commentaire"/>
-    <w:next w:val="Commentaire"/>
-    <w:link w:val="ObjetducommentaireCar"/>
+    <w:basedOn w:val="CommentText"/>
+    <w:next w:val="CommentText"/>
+    <w:link w:val="CommentSubjectChar"/>
     <w:uiPriority w:val="99"/>
     <w:semiHidden/>
     <w:unhideWhenUsed/>
@@ -4070,10 +4078,10 @@
       <w:bCs/>
     </w:rPr>
   </w:style>
-  <w:style w:type="character" w:customStyle="1" w:styleId="ObjetducommentaireCar">
-    <w:name w:val="Objet du commentaire Car"/>
-    <w:basedOn w:val="CommentaireCar"/>
-    <w:link w:val="Objetducommentaire"/>
+  <w:style w:type="character" w:customStyle="1" w:styleId="CommentSubjectChar">
+    <w:name w:val="Comment Subject Char"/>
+    <w:basedOn w:val="CommentTextChar"/>
+    <w:link w:val="CommentSubject"/>
     <w:uiPriority w:val="99"/>
     <w:semiHidden/>
     <w:rsid w:val="00A57DAC"/>
@@ -4084,7 +4092,7 @@
       <w:szCs w:val="20"/>
     </w:rPr>
   </w:style>
-  <w:style w:type="paragraph" w:styleId="Lgende">
+  <w:style w:type="paragraph" w:styleId="Caption">
     <w:name w:val="caption"/>
     <w:basedOn w:val="Normal"/>
     <w:next w:val="Normal"/>
@@ -4104,9 +4112,9 @@
       <w:szCs w:val="20"/>
     </w:rPr>
   </w:style>
-  <w:style w:type="character" w:styleId="lev">
+  <w:style w:type="character" w:styleId="Strong">
     <w:name w:val="Strong"/>
-    <w:basedOn w:val="Policepardfaut"/>
+    <w:basedOn w:val="DefaultParagraphFont"/>
     <w:uiPriority w:val="22"/>
     <w:qFormat/>
     <w:rsid w:val="0097153A"/>
@@ -4115,9 +4123,9 @@
       <w:bCs/>
     </w:rPr>
   </w:style>
-  <w:style w:type="character" w:styleId="Accentuation">
+  <w:style w:type="character" w:styleId="Emphasis">
     <w:name w:val="Emphasis"/>
-    <w:basedOn w:val="Policepardfaut"/>
+    <w:basedOn w:val="DefaultParagraphFont"/>
     <w:uiPriority w:val="20"/>
     <w:qFormat/>
     <w:rsid w:val="0097153A"/>
@@ -4126,7 +4134,7 @@
       <w:iCs/>
     </w:rPr>
   </w:style>
-  <w:style w:type="paragraph" w:styleId="Sansinterligne">
+  <w:style w:type="paragraph" w:styleId="NoSpacing">
     <w:name w:val="No Spacing"/>
     <w:uiPriority w:val="1"/>
     <w:qFormat/>
@@ -4135,9 +4143,9 @@
       <w:spacing w:after="0" w:line="240" w:lineRule="auto"/>
     </w:pPr>
   </w:style>
-  <w:style w:type="character" w:styleId="Accentuationlgre">
+  <w:style w:type="character" w:styleId="SubtleEmphasis">
     <w:name w:val="Subtle Emphasis"/>
-    <w:basedOn w:val="Policepardfaut"/>
+    <w:basedOn w:val="DefaultParagraphFont"/>
     <w:uiPriority w:val="19"/>
     <w:qFormat/>
     <w:rsid w:val="0097153A"/>
@@ -4147,9 +4155,9 @@
       <w:color w:val="595959" w:themeColor="text1" w:themeTint="A6"/>
     </w:rPr>
   </w:style>
-  <w:style w:type="character" w:styleId="Rfrencelgre">
+  <w:style w:type="character" w:styleId="SubtleReference">
     <w:name w:val="Subtle Reference"/>
-    <w:basedOn w:val="Policepardfaut"/>
+    <w:basedOn w:val="DefaultParagraphFont"/>
     <w:uiPriority w:val="31"/>
     <w:qFormat/>
     <w:rsid w:val="0097153A"/>
@@ -4158,9 +4166,9 @@
       <w:color w:val="404040" w:themeColor="text1" w:themeTint="BF"/>
     </w:rPr>
   </w:style>
-  <w:style w:type="character" w:styleId="Titredulivre">
+  <w:style w:type="character" w:styleId="BookTitle">
     <w:name w:val="Book Title"/>
-    <w:basedOn w:val="Policepardfaut"/>
+    <w:basedOn w:val="DefaultParagraphFont"/>
     <w:uiPriority w:val="33"/>
     <w:qFormat/>
     <w:rsid w:val="0097153A"/>
@@ -4170,9 +4178,9 @@
       <w:smallCaps/>
     </w:rPr>
   </w:style>
-  <w:style w:type="paragraph" w:styleId="En-ttedetabledesmatires">
+  <w:style w:type="paragraph" w:styleId="TOCHeading">
     <w:name w:val="TOC Heading"/>
-    <w:basedOn w:val="Titre1"/>
+    <w:basedOn w:val="Heading1"/>
     <w:next w:val="Normal"/>
     <w:uiPriority w:val="39"/>
     <w:semiHidden/>
@@ -4183,10 +4191,10 @@
       <w:outlineLvl w:val="9"/>
     </w:pPr>
   </w:style>
-  <w:style w:type="paragraph" w:styleId="En-tte">
+  <w:style w:type="paragraph" w:styleId="Header">
     <w:name w:val="header"/>
     <w:basedOn w:val="Normal"/>
-    <w:link w:val="En-tteCar"/>
+    <w:link w:val="HeaderChar"/>
     <w:uiPriority w:val="99"/>
     <w:unhideWhenUsed/>
     <w:rsid w:val="00F753ED"/>
@@ -4198,17 +4206,17 @@
       <w:spacing w:after="0" w:line="240" w:lineRule="auto"/>
     </w:pPr>
   </w:style>
-  <w:style w:type="character" w:customStyle="1" w:styleId="En-tteCar">
-    <w:name w:val="En-tête Car"/>
-    <w:basedOn w:val="Policepardfaut"/>
-    <w:link w:val="En-tte"/>
+  <w:style w:type="character" w:customStyle="1" w:styleId="HeaderChar">
+    <w:name w:val="Header Char"/>
+    <w:basedOn w:val="DefaultParagraphFont"/>
+    <w:link w:val="Header"/>
     <w:uiPriority w:val="99"/>
     <w:rsid w:val="00F753ED"/>
   </w:style>
-  <w:style w:type="paragraph" w:styleId="Pieddepage">
+  <w:style w:type="paragraph" w:styleId="Footer">
     <w:name w:val="footer"/>
     <w:basedOn w:val="Normal"/>
-    <w:link w:val="PieddepageCar"/>
+    <w:link w:val="FooterChar"/>
     <w:uiPriority w:val="99"/>
     <w:unhideWhenUsed/>
     <w:rsid w:val="00F753ED"/>
@@ -4220,22 +4228,22 @@
       <w:spacing w:after="0" w:line="240" w:lineRule="auto"/>
     </w:pPr>
   </w:style>
-  <w:style w:type="character" w:customStyle="1" w:styleId="PieddepageCar">
-    <w:name w:val="Pied de page Car"/>
-    <w:basedOn w:val="Policepardfaut"/>
-    <w:link w:val="Pieddepage"/>
+  <w:style w:type="character" w:customStyle="1" w:styleId="FooterChar">
+    <w:name w:val="Footer Char"/>
+    <w:basedOn w:val="DefaultParagraphFont"/>
+    <w:link w:val="Footer"/>
     <w:uiPriority w:val="99"/>
     <w:rsid w:val="00F753ED"/>
   </w:style>
   <w:style w:type="paragraph" w:customStyle="1" w:styleId="Style1">
     <w:name w:val="Style1"/>
-    <w:basedOn w:val="Titre3"/>
+    <w:basedOn w:val="Heading3"/>
     <w:link w:val="Style1Car"/>
     <w:rsid w:val="0097153A"/>
   </w:style>
   <w:style w:type="character" w:customStyle="1" w:styleId="Style1Car">
     <w:name w:val="Style1 Car"/>
-    <w:basedOn w:val="Titre3Car"/>
+    <w:basedOn w:val="Heading3Char"/>
     <w:link w:val="Style1"/>
     <w:rsid w:val="0097153A"/>
     <w:rPr>
@@ -4247,13 +4255,13 @@
   </w:style>
   <w:style w:type="paragraph" w:customStyle="1" w:styleId="titrebold">
     <w:name w:val="titre bold"/>
-    <w:basedOn w:val="Titre3"/>
+    <w:basedOn w:val="Heading3"/>
     <w:link w:val="titreboldCar"/>
     <w:rsid w:val="0097153A"/>
   </w:style>
   <w:style w:type="character" w:customStyle="1" w:styleId="titreboldCar">
     <w:name w:val="titre bold Car"/>
-    <w:basedOn w:val="Titre3Car"/>
+    <w:basedOn w:val="Heading3Char"/>
     <w:link w:val="titrebold"/>
     <w:rsid w:val="0097153A"/>
     <w:rPr>
@@ -4283,7 +4291,7 @@
   </w:style>
   <w:style w:type="paragraph" w:customStyle="1" w:styleId="Titresection">
     <w:name w:val="Titre section"/>
-    <w:basedOn w:val="Titre3"/>
+    <w:basedOn w:val="Heading3"/>
     <w:next w:val="Normal"/>
     <w:link w:val="TitresectionCar"/>
     <w:autoRedefine/>
@@ -4297,7 +4305,7 @@
   </w:style>
   <w:style w:type="character" w:customStyle="1" w:styleId="TitresectionCar">
     <w:name w:val="Titre section Car"/>
-    <w:basedOn w:val="Titre3Car"/>
+    <w:basedOn w:val="Heading3Char"/>
     <w:link w:val="Titresection"/>
     <w:rsid w:val="001D544E"/>
     <w:rPr>
@@ -4308,9 +4316,9 @@
       <w:szCs w:val="26"/>
     </w:rPr>
   </w:style>
-  <w:style w:type="character" w:styleId="Lienhypertexte">
+  <w:style w:type="character" w:styleId="Hyperlink">
     <w:name w:val="Hyperlink"/>
-    <w:basedOn w:val="Policepardfaut"/>
+    <w:basedOn w:val="DefaultParagraphFont"/>
     <w:uiPriority w:val="99"/>
     <w:unhideWhenUsed/>
     <w:rsid w:val="00202769"/>
@@ -4319,9 +4327,9 @@
       <w:u w:val="single"/>
     </w:rPr>
   </w:style>
-  <w:style w:type="character" w:styleId="Mentionnonrsolue">
+  <w:style w:type="character" w:styleId="UnresolvedMention">
     <w:name w:val="Unresolved Mention"/>
-    <w:basedOn w:val="Policepardfaut"/>
+    <w:basedOn w:val="DefaultParagraphFont"/>
     <w:uiPriority w:val="99"/>
     <w:semiHidden/>
     <w:unhideWhenUsed/>
@@ -4331,9 +4339,9 @@
       <w:shd w:val="clear" w:color="auto" w:fill="E1DFDD"/>
     </w:rPr>
   </w:style>
-  <w:style w:type="character" w:styleId="Lienhypertextesuivivisit">
+  <w:style w:type="character" w:styleId="FollowedHyperlink">
     <w:name w:val="FollowedHyperlink"/>
-    <w:basedOn w:val="Policepardfaut"/>
+    <w:basedOn w:val="DefaultParagraphFont"/>
     <w:uiPriority w:val="99"/>
     <w:semiHidden/>
     <w:unhideWhenUsed/>
@@ -4345,7 +4353,7 @@
   </w:style>
   <w:style w:type="character" w:styleId="Mention">
     <w:name w:val="Mention"/>
-    <w:basedOn w:val="Policepardfaut"/>
+    <w:basedOn w:val="DefaultParagraphFont"/>
     <w:uiPriority w:val="99"/>
     <w:unhideWhenUsed/>
     <w:rsid w:val="00792EED"/>
@@ -4689,11 +4697,40 @@
 </a:theme>
 </file>
 
+<file path=word/webextensions/taskpanes.xml><?xml version="1.0" encoding="utf-8"?>
+<wetp:taskpanes xmlns:wetp="http://schemas.microsoft.com/office/webextensions/taskpanes/2010/11">
+  <wetp:taskpane dockstate="right" visibility="0" width="350" row="0">
+    <wetp:webextensionref xmlns:r="http://schemas.openxmlformats.org/officeDocument/2006/relationships" r:id="rId1"/>
+  </wetp:taskpane>
+</wetp:taskpanes>
+</file>
+
+<file path=word/webextensions/webextension1.xml><?xml version="1.0" encoding="utf-8"?>
+<we:webextension xmlns:we="http://schemas.microsoft.com/office/webextensions/webextension/2010/11" id="{C6C94CC2-6DA7-274C-9054-E657D5E398DF}">
+  <we:reference id="a3b40b4f-8edf-490e-9df1-7e66f93912bf" version="1.0.33.0" store="EXCatalog" storeType="EXCatalog"/>
+  <we:alternateReferences>
+    <we:reference id="WA104380526" version="1.0.33.0" store="fr-CA" storeType="OMEX"/>
+  </we:alternateReferences>
+  <we:properties/>
+  <we:bindings/>
+  <we:snapshot xmlns:r="http://schemas.openxmlformats.org/officeDocument/2006/relationships"/>
+</we:webextension>
+</file>
+
 <file path=customXml/item1.xml><?xml version="1.0" encoding="utf-8"?>
+<?mso-contentType ?>
+<FormTemplates xmlns="http://schemas.microsoft.com/sharepoint/v3/contenttype/forms">
+  <Display>DocumentLibraryForm</Display>
+  <Edit>DocumentLibraryForm</Edit>
+  <New>DocumentLibraryForm</New>
+</FormTemplates>
+</file>
+
+<file path=customXml/item2.xml><?xml version="1.0" encoding="utf-8"?>
 <b:Sources xmlns:b="http://schemas.openxmlformats.org/officeDocument/2006/bibliography" xmlns="http://schemas.openxmlformats.org/officeDocument/2006/bibliography" SelectedStyle="\APASixthEditionOfficeOnline.xsl" StyleName="APA" Version="6"/>
 </file>
 
-<file path=customXml/item2.xml><?xml version="1.0" encoding="utf-8"?>
+<file path=customXml/item3.xml><?xml version="1.0" encoding="utf-8"?>
 <ct:contentTypeSchema xmlns:ct="http://schemas.microsoft.com/office/2006/metadata/contentType" xmlns:ma="http://schemas.microsoft.com/office/2006/metadata/properties/metaAttributes" ct:_="" ma:_="" ma:contentTypeName="Document" ma:contentTypeID="0x01010008CA5963367BC342B39B7DA8D1EE1DFB" ma:contentTypeVersion="14" ma:contentTypeDescription="Crée un document." ma:contentTypeScope="" ma:versionID="576c336937d5048e82b280d08a1aeaa9">
   <xsd:schema xmlns:xsd="http://www.w3.org/2001/XMLSchema" xmlns:xs="http://www.w3.org/2001/XMLSchema" xmlns:p="http://schemas.microsoft.com/office/2006/metadata/properties" xmlns:ns2="e3401d2d-ebb6-402a-90bc-029f260729d5" xmlns:ns3="937b61b5-3b12-4e00-8d9f-158dc5fb4d2b" targetNamespace="http://schemas.microsoft.com/office/2006/metadata/properties" ma:root="true" ma:fieldsID="a8fd2bafb15768d11928f1c380cabb6e" ns2:_="" ns3:_="">
     <xsd:import namespace="e3401d2d-ebb6-402a-90bc-029f260729d5"/>
@@ -4922,7 +4959,7 @@
 </ct:contentTypeSchema>
 </file>
 
-<file path=customXml/item3.xml><?xml version="1.0" encoding="utf-8"?>
+<file path=customXml/item4.xml><?xml version="1.0" encoding="utf-8"?>
 <p:properties xmlns:p="http://schemas.microsoft.com/office/2006/metadata/properties" xmlns:xsi="http://www.w3.org/2001/XMLSchema-instance" xmlns:pc="http://schemas.microsoft.com/office/infopath/2007/PartnerControls">
   <documentManagement>
     <lcf76f155ced4ddcb4097134ff3c332f xmlns="e3401d2d-ebb6-402a-90bc-029f260729d5">
@@ -4933,16 +4970,15 @@
 </p:properties>
 </file>
 
-<file path=customXml/item4.xml><?xml version="1.0" encoding="utf-8"?>
-<?mso-contentType ?>
-<FormTemplates xmlns="http://schemas.microsoft.com/sharepoint/v3/contenttype/forms">
-  <Display>DocumentLibraryForm</Display>
-  <Edit>DocumentLibraryForm</Edit>
-  <New>DocumentLibraryForm</New>
-</FormTemplates>
+<file path=customXml/itemProps1.xml><?xml version="1.0" encoding="utf-8"?>
+<ds:datastoreItem xmlns:ds="http://schemas.openxmlformats.org/officeDocument/2006/customXml" ds:itemID="{FFE7A6CA-9BFC-4BEF-8F64-792EA2A0A872}">
+  <ds:schemaRefs>
+    <ds:schemaRef ds:uri="http://schemas.microsoft.com/sharepoint/v3/contenttype/forms"/>
+  </ds:schemaRefs>
+</ds:datastoreItem>
 </file>
 
-<file path=customXml/itemProps1.xml><?xml version="1.0" encoding="utf-8"?>
+<file path=customXml/itemProps2.xml><?xml version="1.0" encoding="utf-8"?>
 <ds:datastoreItem xmlns:ds="http://schemas.openxmlformats.org/officeDocument/2006/customXml" ds:itemID="{9FD62D47-C6B0-4BCE-A07E-F582EE54C73E}">
   <ds:schemaRefs>
     <ds:schemaRef ds:uri="http://schemas.openxmlformats.org/officeDocument/2006/bibliography"/>
@@ -4950,7 +4986,7 @@
 </ds:datastoreItem>
 </file>
 
-<file path=customXml/itemProps2.xml><?xml version="1.0" encoding="utf-8"?>
+<file path=customXml/itemProps3.xml><?xml version="1.0" encoding="utf-8"?>
 <ds:datastoreItem xmlns:ds="http://schemas.openxmlformats.org/officeDocument/2006/customXml" ds:itemID="{FBB3DC52-3608-4A1F-9023-33211D2A2CB1}">
   <ds:schemaRefs>
     <ds:schemaRef ds:uri="http://schemas.microsoft.com/office/2006/metadata/contentType"/>
@@ -4969,7 +5005,7 @@
 </ds:datastoreItem>
 </file>
 
-<file path=customXml/itemProps3.xml><?xml version="1.0" encoding="utf-8"?>
+<file path=customXml/itemProps4.xml><?xml version="1.0" encoding="utf-8"?>
 <ds:datastoreItem xmlns:ds="http://schemas.openxmlformats.org/officeDocument/2006/customXml" ds:itemID="{87A5E060-3A1E-4358-B014-FAC4B12D40F3}">
   <ds:schemaRefs>
     <ds:schemaRef ds:uri="http://schemas.microsoft.com/office/2006/metadata/properties"/>
@@ -4978,12 +5014,4 @@
     <ds:schemaRef ds:uri="937b61b5-3b12-4e00-8d9f-158dc5fb4d2b"/>
   </ds:schemaRefs>
 </ds:datastoreItem>
-</file>
-
-<file path=customXml/itemProps4.xml><?xml version="1.0" encoding="utf-8"?>
-<ds:datastoreItem xmlns:ds="http://schemas.openxmlformats.org/officeDocument/2006/customXml" ds:itemID="{FFE7A6CA-9BFC-4BEF-8F64-792EA2A0A872}">
-  <ds:schemaRefs>
-    <ds:schemaRef ds:uri="http://schemas.microsoft.com/sharepoint/v3/contenttype/forms"/>
-  </ds:schemaRefs>
-</ds:datastoreItem>
 </file>
</xml_diff>